<commit_message>
update 2nd april complete field data
</commit_message>
<xml_diff>
--- a/Functional Diversity/reference_list.docx
+++ b/Functional Diversity/reference_list.docx
@@ -299,23 +299,27 @@
           <w:ilvl w:val="0"/>
           <w:numId w:val="1"/>
         </w:numPr>
-        <w:rPr>
-          <w:b w:val="false"/>
-          <w:b w:val="false"/>
-          <w:bCs w:val="false"/>
-          <w:i w:val="false"/>
-          <w:i w:val="false"/>
-          <w:iCs w:val="false"/>
-        </w:rPr>
-      </w:pPr>
-      <w:r>
-        <w:rPr>
-          <w:b w:val="false"/>
-          <w:bCs w:val="false"/>
-          <w:i w:val="false"/>
-          <w:iCs w:val="false"/>
-        </w:rPr>
-        <w:t xml:space="preserve">Lourenço, P. M., Alves, J. A., Catry, T., Granadeiro, J. P., 2015. Foraging ecology of sanderlings Calidris alba wintering in estuarine and non-estuarine intertidal areas. </w:t>
+        <w:rPr/>
+      </w:pPr>
+      <w:r>
+        <w:rPr>
+          <w:b w:val="false"/>
+          <w:bCs w:val="false"/>
+          <w:i w:val="false"/>
+          <w:iCs w:val="false"/>
+        </w:rPr>
+        <w:t xml:space="preserve">Lourenço, P. M., Alves, J. A., Catry, T., Granadeiro, J. P., 2015. Foraging ecology of sanderlings </w:t>
+      </w:r>
+      <w:r>
+        <w:rPr>
+          <w:b w:val="false"/>
+          <w:bCs w:val="false"/>
+          <w:i w:val="false"/>
+          <w:iCs w:val="false"/>
+          <w:color w:val="auto"/>
+          <w:u w:val="none"/>
+        </w:rPr>
+        <w:t xml:space="preserve">Calidris alba wintering in estuarine and non-estuarine intertidal areas. </w:t>
       </w:r>
       <w:r>
         <w:rPr>
@@ -323,6 +327,8 @@
           <w:bCs w:val="false"/>
           <w:i/>
           <w:iCs/>
+          <w:color w:val="auto"/>
+          <w:u w:val="none"/>
         </w:rPr>
         <w:t>Journal of Sea Research</w:t>
       </w:r>
@@ -332,35 +338,133 @@
           <w:bCs w:val="false"/>
           <w:i w:val="false"/>
           <w:iCs w:val="false"/>
+          <w:color w:val="auto"/>
+          <w:u w:val="none"/>
         </w:rPr>
         <w:t xml:space="preserve">. </w:t>
       </w:r>
-      <w:hyperlink r:id="rId3">
-        <w:r>
-          <w:rPr>
-            <w:rStyle w:val="InternetLink"/>
-            <w:b w:val="false"/>
-            <w:bCs w:val="false"/>
-            <w:i w:val="false"/>
-            <w:iCs w:val="false"/>
-          </w:rPr>
-          <w:t>http://dx.doi.org/10.1016/j.seares.2015.06.013</w:t>
-        </w:r>
-      </w:hyperlink>
-    </w:p>
-    <w:p>
-      <w:pPr>
-        <w:pStyle w:val="Normal"/>
-        <w:rPr>
-          <w:b w:val="false"/>
-          <w:b w:val="false"/>
-          <w:bCs w:val="false"/>
-        </w:rPr>
-      </w:pPr>
-      <w:r>
-        <w:rPr>
-          <w:b w:val="false"/>
-          <w:bCs w:val="false"/>
+      <w:r>
+        <w:rPr>
+          <w:rStyle w:val="InternetLink"/>
+          <w:b w:val="false"/>
+          <w:bCs w:val="false"/>
+          <w:i w:val="false"/>
+          <w:iCs w:val="false"/>
+          <w:color w:val="auto"/>
+          <w:u w:val="none"/>
+        </w:rPr>
+        <w:t>http://dx.doi.org/10.1016/j.seares.2015.06.013</w:t>
+      </w:r>
+    </w:p>
+    <w:p>
+      <w:pPr>
+        <w:pStyle w:val="Normal"/>
+        <w:numPr>
+          <w:ilvl w:val="0"/>
+          <w:numId w:val="1"/>
+        </w:numPr>
+        <w:rPr/>
+      </w:pPr>
+      <w:r>
+        <w:rPr>
+          <w:rStyle w:val="InternetLink"/>
+          <w:b w:val="false"/>
+          <w:bCs w:val="false"/>
+          <w:i w:val="false"/>
+          <w:iCs w:val="false"/>
+          <w:color w:val="auto"/>
+          <w:u w:val="none"/>
+        </w:rPr>
+        <w:t xml:space="preserve">van Perlo, B. (2009) </w:t>
+      </w:r>
+      <w:r>
+        <w:rPr>
+          <w:rStyle w:val="InternetLink"/>
+          <w:b w:val="false"/>
+          <w:bCs w:val="false"/>
+          <w:i/>
+          <w:iCs/>
+          <w:color w:val="auto"/>
+          <w:u w:val="none"/>
+        </w:rPr>
+        <w:t>A field guide to the birds of Brazil</w:t>
+      </w:r>
+      <w:r>
+        <w:rPr>
+          <w:rStyle w:val="InternetLink"/>
+          <w:b w:val="false"/>
+          <w:bCs w:val="false"/>
+          <w:i w:val="false"/>
+          <w:iCs w:val="false"/>
+          <w:color w:val="auto"/>
+          <w:u w:val="none"/>
+        </w:rPr>
+        <w:t>. Oxford University Press, New York, USA.</w:t>
+      </w:r>
+    </w:p>
+    <w:p>
+      <w:pPr>
+        <w:pStyle w:val="Normal"/>
+        <w:numPr>
+          <w:ilvl w:val="0"/>
+          <w:numId w:val="1"/>
+        </w:numPr>
+        <w:rPr/>
+      </w:pPr>
+      <w:r>
+        <w:rPr>
+          <w:rStyle w:val="InternetLink"/>
+          <w:b w:val="false"/>
+          <w:bCs w:val="false"/>
+          <w:i w:val="false"/>
+          <w:iCs w:val="false"/>
+          <w:color w:val="auto"/>
+          <w:u w:val="none"/>
+        </w:rPr>
+        <w:t xml:space="preserve">Nascimento, Inês de Lima Serrano do (1995). </w:t>
+      </w:r>
+      <w:r>
+        <w:rPr>
+          <w:rStyle w:val="InternetLink"/>
+          <w:b w:val="false"/>
+          <w:bCs w:val="false"/>
+          <w:i/>
+          <w:iCs/>
+          <w:color w:val="auto"/>
+          <w:u w:val="none"/>
+        </w:rPr>
+        <w:t>Aves do Parque Nacional da Lagoa do Peixe</w:t>
+      </w:r>
+      <w:r>
+        <w:rPr>
+          <w:rStyle w:val="InternetLink"/>
+          <w:b w:val="false"/>
+          <w:bCs w:val="false"/>
+          <w:i w:val="false"/>
+          <w:iCs w:val="false"/>
+          <w:color w:val="auto"/>
+          <w:u w:val="none"/>
+        </w:rPr>
+        <w:t>. Instituto Brasileiro do Meio Ambiente e dos Recursos Naturais Renováveis, Brasília, Brazil.</w:t>
+      </w:r>
+    </w:p>
+    <w:p>
+      <w:pPr>
+        <w:pStyle w:val="Normal"/>
+        <w:rPr>
+          <w:b w:val="false"/>
+          <w:b w:val="false"/>
+          <w:bCs w:val="false"/>
+          <w:color w:val="auto"/>
+          <w:u w:val="none"/>
+        </w:rPr>
+      </w:pPr>
+      <w:r>
+        <w:rPr>
+          <w:b w:val="false"/>
+          <w:bCs w:val="false"/>
+          <w:color w:val="auto"/>
+          <w:u w:val="none"/>
         </w:rPr>
       </w:r>
     </w:p>
@@ -448,21 +552,7 @@
           <w:b w:val="false"/>
           <w:bCs w:val="false"/>
         </w:rPr>
-        <w:t xml:space="preserve">For sexually dimorphic species, if an average was provided for </w:t>
-      </w:r>
-      <w:r>
-        <w:rPr>
-          <w:b w:val="false"/>
-          <w:bCs w:val="false"/>
-        </w:rPr>
-        <w:t>adults of</w:t>
-      </w:r>
-      <w:r>
-        <w:rPr>
-          <w:b w:val="false"/>
-          <w:bCs w:val="false"/>
-        </w:rPr>
-        <w:t xml:space="preserve"> each sex the mean of this was used. Otherwise, the middle between the smallest and largest overall measurements.</w:t>
+        <w:t>For sexually dimorphic species, if an average was provided for adults of each sex the mean of this was used. Otherwise, the middle between the smallest and largest overall measurements.</w:t>
       </w:r>
     </w:p>
     <w:p>
@@ -985,6 +1075,14 @@
       <w:b w:val="false"/>
     </w:rPr>
   </w:style>
+  <w:style w:type="character" w:styleId="ListLabel4">
+    <w:name w:val="ListLabel 4"/>
+    <w:qFormat/>
+    <w:rPr>
+      <w:rFonts w:cs="OpenSymbol"/>
+      <w:b w:val="false"/>
+    </w:rPr>
+  </w:style>
   <w:style w:type="paragraph" w:styleId="Heading">
     <w:name w:val="Heading"/>
     <w:basedOn w:val="Normal"/>

</xml_diff>

<commit_message>
Return from the beach update
</commit_message>
<xml_diff>
--- a/Functional Diversity/reference_list.docx
+++ b/Functional Diversity/reference_list.docx
@@ -13,8 +13,11 @@
       </w:pPr>
       <w:r>
         <w:rPr>
-          <w:b/>
-          <w:bCs/>
+          <w:rFonts w:ascii="Times New Roman" w:hAnsi="Times New Roman"/>
+          <w:b w:val="false"/>
+          <w:bCs w:val="false"/>
+          <w:sz w:val="24"/>
+          <w:szCs w:val="24"/>
         </w:rPr>
         <w:t>List of references, as numbered in trait_matrix_refs.xlsx</w:t>
       </w:r>
@@ -23,31 +26,40 @@
       <w:pPr>
         <w:pStyle w:val="Normal"/>
         <w:rPr>
-          <w:b/>
-          <w:b/>
-          <w:bCs/>
-        </w:rPr>
-      </w:pPr>
-      <w:r>
-        <w:rPr>
-          <w:b/>
-          <w:bCs/>
-        </w:rPr>
-      </w:r>
-    </w:p>
-    <w:p>
-      <w:pPr>
-        <w:pStyle w:val="Normal"/>
-        <w:numPr>
-          <w:ilvl w:val="0"/>
-          <w:numId w:val="1"/>
-        </w:numPr>
-        <w:rPr/>
-      </w:pPr>
-      <w:r>
-        <w:rPr>
-          <w:b w:val="false"/>
-          <w:bCs w:val="false"/>
+          <w:rFonts w:ascii="Times New Roman" w:hAnsi="Times New Roman"/>
+          <w:b w:val="false"/>
+          <w:b w:val="false"/>
+          <w:bCs w:val="false"/>
+          <w:sz w:val="24"/>
+          <w:szCs w:val="24"/>
+        </w:rPr>
+      </w:pPr>
+      <w:r>
+        <w:rPr>
+          <w:rFonts w:ascii="Times New Roman" w:hAnsi="Times New Roman"/>
+          <w:b w:val="false"/>
+          <w:bCs w:val="false"/>
+          <w:sz w:val="24"/>
+          <w:szCs w:val="24"/>
+        </w:rPr>
+      </w:r>
+    </w:p>
+    <w:p>
+      <w:pPr>
+        <w:pStyle w:val="Normal"/>
+        <w:numPr>
+          <w:ilvl w:val="0"/>
+          <w:numId w:val="1"/>
+        </w:numPr>
+        <w:rPr/>
+      </w:pPr>
+      <w:r>
+        <w:rPr>
+          <w:rFonts w:ascii="Times New Roman" w:hAnsi="Times New Roman"/>
+          <w:b w:val="false"/>
+          <w:bCs w:val="false"/>
+          <w:sz w:val="24"/>
+          <w:szCs w:val="24"/>
         </w:rPr>
         <w:t xml:space="preserve">Handbook of the Birds of the World alive. </w:t>
       </w:r>
@@ -55,8 +67,11 @@
         <w:r>
           <w:rPr>
             <w:rStyle w:val="InternetLink"/>
+            <w:rFonts w:ascii="Times New Roman" w:hAnsi="Times New Roman"/>
             <w:b w:val="false"/>
             <w:bCs w:val="false"/>
+            <w:sz w:val="24"/>
+            <w:szCs w:val="24"/>
           </w:rPr>
           <w:t>Www.hbw.com</w:t>
         </w:r>
@@ -69,28 +84,44 @@
           <w:ilvl w:val="0"/>
           <w:numId w:val="1"/>
         </w:numPr>
-        <w:rPr/>
-      </w:pPr>
-      <w:r>
-        <w:rPr>
-          <w:b w:val="false"/>
-          <w:bCs w:val="false"/>
+        <w:rPr>
+          <w:rFonts w:ascii="Times New Roman" w:hAnsi="Times New Roman"/>
+          <w:b w:val="false"/>
+          <w:b w:val="false"/>
+          <w:bCs w:val="false"/>
+          <w:sz w:val="24"/>
+          <w:szCs w:val="24"/>
+        </w:rPr>
+      </w:pPr>
+      <w:r>
+        <w:rPr>
+          <w:rFonts w:ascii="Times New Roman" w:hAnsi="Times New Roman"/>
+          <w:b w:val="false"/>
+          <w:bCs w:val="false"/>
+          <w:sz w:val="24"/>
+          <w:szCs w:val="24"/>
         </w:rPr>
         <w:t xml:space="preserve">Prater, A J., Marchant, J.H., Vuorinen, J. (1977) </w:t>
       </w:r>
       <w:r>
         <w:rPr>
+          <w:rFonts w:ascii="Times New Roman" w:hAnsi="Times New Roman"/>
           <w:b w:val="false"/>
           <w:bCs w:val="false"/>
           <w:i/>
           <w:iCs/>
+          <w:sz w:val="24"/>
+          <w:szCs w:val="24"/>
         </w:rPr>
         <w:t>Guide to the identification and ageing of Holarctic waders</w:t>
       </w:r>
       <w:r>
         <w:rPr>
-          <w:b w:val="false"/>
-          <w:bCs w:val="false"/>
+          <w:rFonts w:ascii="Times New Roman" w:hAnsi="Times New Roman"/>
+          <w:b w:val="false"/>
+          <w:bCs w:val="false"/>
+          <w:sz w:val="24"/>
+          <w:szCs w:val="24"/>
         </w:rPr>
         <w:t>. BTO Guide 17. British Trust for Ornithology: Tring, UK.</w:t>
       </w:r>
@@ -102,28 +133,44 @@
           <w:ilvl w:val="0"/>
           <w:numId w:val="1"/>
         </w:numPr>
-        <w:rPr/>
-      </w:pPr>
-      <w:r>
-        <w:rPr>
-          <w:b w:val="false"/>
-          <w:bCs w:val="false"/>
+        <w:rPr>
+          <w:rFonts w:ascii="Times New Roman" w:hAnsi="Times New Roman"/>
+          <w:b w:val="false"/>
+          <w:b w:val="false"/>
+          <w:bCs w:val="false"/>
+          <w:sz w:val="24"/>
+          <w:szCs w:val="24"/>
+        </w:rPr>
+      </w:pPr>
+      <w:r>
+        <w:rPr>
+          <w:rFonts w:ascii="Times New Roman" w:hAnsi="Times New Roman"/>
+          <w:b w:val="false"/>
+          <w:bCs w:val="false"/>
+          <w:sz w:val="24"/>
+          <w:szCs w:val="24"/>
         </w:rPr>
         <w:t xml:space="preserve">Hayman, P., Marchant, J., Prater, T. (1986). </w:t>
       </w:r>
       <w:r>
         <w:rPr>
+          <w:rFonts w:ascii="Times New Roman" w:hAnsi="Times New Roman"/>
           <w:b w:val="false"/>
           <w:bCs w:val="false"/>
           <w:i/>
           <w:iCs/>
+          <w:sz w:val="24"/>
+          <w:szCs w:val="24"/>
         </w:rPr>
         <w:t>Shorebirds: an identification guide</w:t>
       </w:r>
       <w:r>
         <w:rPr>
-          <w:b w:val="false"/>
-          <w:bCs w:val="false"/>
+          <w:rFonts w:ascii="Times New Roman" w:hAnsi="Times New Roman"/>
+          <w:b w:val="false"/>
+          <w:bCs w:val="false"/>
+          <w:sz w:val="24"/>
+          <w:szCs w:val="24"/>
         </w:rPr>
         <w:t>. Christopher Helm, London, UK.</w:t>
       </w:r>
@@ -135,30 +182,46 @@
           <w:ilvl w:val="0"/>
           <w:numId w:val="1"/>
         </w:numPr>
-        <w:rPr/>
-      </w:pPr>
-      <w:r>
-        <w:rPr>
-          <w:b w:val="false"/>
-          <w:bCs w:val="false"/>
+        <w:rPr>
+          <w:rFonts w:ascii="Times New Roman" w:hAnsi="Times New Roman"/>
+          <w:b w:val="false"/>
+          <w:b w:val="false"/>
+          <w:bCs w:val="false"/>
+          <w:sz w:val="24"/>
+          <w:szCs w:val="24"/>
+        </w:rPr>
+      </w:pPr>
+      <w:r>
+        <w:rPr>
+          <w:rFonts w:ascii="Times New Roman" w:hAnsi="Times New Roman"/>
+          <w:b w:val="false"/>
+          <w:bCs w:val="false"/>
+          <w:sz w:val="24"/>
+          <w:szCs w:val="24"/>
         </w:rPr>
         <w:t xml:space="preserve">Piersma, T., van Gils, J. A. (2011) </w:t>
       </w:r>
       <w:r>
         <w:rPr>
+          <w:rFonts w:ascii="Times New Roman" w:hAnsi="Times New Roman"/>
           <w:b w:val="false"/>
           <w:bCs w:val="false"/>
           <w:i/>
           <w:iCs/>
+          <w:sz w:val="24"/>
+          <w:szCs w:val="24"/>
         </w:rPr>
         <w:t>The Flexible Phenotype</w:t>
       </w:r>
       <w:r>
         <w:rPr>
+          <w:rFonts w:ascii="Times New Roman" w:hAnsi="Times New Roman"/>
           <w:b w:val="false"/>
           <w:bCs w:val="false"/>
           <w:i w:val="false"/>
           <w:iCs w:val="false"/>
+          <w:sz w:val="24"/>
+          <w:szCs w:val="24"/>
         </w:rPr>
         <w:t>. Oxford University Press, Oxford, UK.</w:t>
       </w:r>
@@ -170,50 +233,72 @@
           <w:ilvl w:val="0"/>
           <w:numId w:val="1"/>
         </w:numPr>
-        <w:rPr/>
-      </w:pPr>
-      <w:r>
-        <w:rPr>
+        <w:rPr>
+          <w:rFonts w:ascii="Times New Roman" w:hAnsi="Times New Roman"/>
+          <w:b w:val="false"/>
+          <w:b w:val="false"/>
+          <w:bCs w:val="false"/>
+          <w:sz w:val="24"/>
+          <w:szCs w:val="24"/>
+        </w:rPr>
+      </w:pPr>
+      <w:r>
+        <w:rPr>
+          <w:rFonts w:ascii="Times New Roman" w:hAnsi="Times New Roman"/>
           <w:b w:val="false"/>
           <w:bCs w:val="false"/>
           <w:i w:val="false"/>
           <w:iCs w:val="false"/>
+          <w:sz w:val="24"/>
+          <w:szCs w:val="24"/>
         </w:rPr>
         <w:t xml:space="preserve">Müller Brusco, G. (2011). </w:t>
       </w:r>
       <w:r>
         <w:rPr>
+          <w:rFonts w:ascii="Times New Roman" w:hAnsi="Times New Roman"/>
           <w:b w:val="false"/>
           <w:bCs w:val="false"/>
           <w:i/>
           <w:iCs/>
+          <w:sz w:val="24"/>
+          <w:szCs w:val="24"/>
         </w:rPr>
         <w:t xml:space="preserve">Migração e ecologia alimentar de </w:t>
       </w:r>
       <w:r>
         <w:rPr>
+          <w:rFonts w:ascii="Times New Roman" w:hAnsi="Times New Roman"/>
           <w:b w:val="false"/>
           <w:bCs w:val="false"/>
           <w:i w:val="false"/>
           <w:iCs w:val="false"/>
+          <w:sz w:val="24"/>
+          <w:szCs w:val="24"/>
         </w:rPr>
         <w:t xml:space="preserve">Calidris canutus rufa </w:t>
       </w:r>
       <w:r>
         <w:rPr>
+          <w:rFonts w:ascii="Times New Roman" w:hAnsi="Times New Roman"/>
           <w:b w:val="false"/>
           <w:bCs w:val="false"/>
           <w:i/>
           <w:iCs/>
+          <w:sz w:val="24"/>
+          <w:szCs w:val="24"/>
         </w:rPr>
         <w:t>(Aves: Scolopacidae) no litoral médio e norte do Rio Grande do Sul</w:t>
       </w:r>
       <w:r>
         <w:rPr>
+          <w:rFonts w:ascii="Times New Roman" w:hAnsi="Times New Roman"/>
           <w:b w:val="false"/>
           <w:bCs w:val="false"/>
           <w:i w:val="false"/>
           <w:iCs w:val="false"/>
+          <w:sz w:val="24"/>
+          <w:szCs w:val="24"/>
         </w:rPr>
         <w:t>. Thesis. Universidade Federal do Rio Grande do Sul, Porto Alegre, RS, Brazil.</w:t>
       </w:r>
@@ -225,32 +310,48 @@
           <w:ilvl w:val="0"/>
           <w:numId w:val="1"/>
         </w:numPr>
-        <w:rPr/>
-      </w:pPr>
-      <w:r>
-        <w:rPr>
+        <w:rPr>
+          <w:rFonts w:ascii="Times New Roman" w:hAnsi="Times New Roman"/>
+          <w:b w:val="false"/>
+          <w:b w:val="false"/>
+          <w:bCs w:val="false"/>
+          <w:sz w:val="24"/>
+          <w:szCs w:val="24"/>
+        </w:rPr>
+      </w:pPr>
+      <w:r>
+        <w:rPr>
+          <w:rFonts w:ascii="Times New Roman" w:hAnsi="Times New Roman"/>
           <w:b w:val="false"/>
           <w:bCs w:val="false"/>
           <w:i w:val="false"/>
           <w:iCs w:val="false"/>
+          <w:sz w:val="24"/>
+          <w:szCs w:val="24"/>
         </w:rPr>
         <w:t xml:space="preserve">Lara Resende, S. de M. (1988) </w:t>
       </w:r>
       <w:r>
         <w:rPr>
+          <w:rFonts w:ascii="Times New Roman" w:hAnsi="Times New Roman"/>
           <w:b w:val="false"/>
           <w:bCs w:val="false"/>
           <w:i/>
           <w:iCs/>
+          <w:sz w:val="24"/>
+          <w:szCs w:val="24"/>
         </w:rPr>
         <w:t>Nonbreeding strategies of migratory birds at Lagoa do Peixe, Rio Grande do Sul, Brazil</w:t>
       </w:r>
       <w:r>
         <w:rPr>
+          <w:rFonts w:ascii="Times New Roman" w:hAnsi="Times New Roman"/>
           <w:b w:val="false"/>
           <w:bCs w:val="false"/>
           <w:i w:val="false"/>
           <w:iCs w:val="false"/>
+          <w:sz w:val="24"/>
+          <w:szCs w:val="24"/>
         </w:rPr>
         <w:t>. Thesis. Cornell University, LOCATION, USA.</w:t>
       </w:r>
@@ -262,32 +363,48 @@
           <w:ilvl w:val="0"/>
           <w:numId w:val="1"/>
         </w:numPr>
-        <w:rPr/>
-      </w:pPr>
-      <w:r>
-        <w:rPr>
+        <w:rPr>
+          <w:rFonts w:ascii="Times New Roman" w:hAnsi="Times New Roman"/>
+          <w:b w:val="false"/>
+          <w:b w:val="false"/>
+          <w:bCs w:val="false"/>
+          <w:sz w:val="24"/>
+          <w:szCs w:val="24"/>
+        </w:rPr>
+      </w:pPr>
+      <w:r>
+        <w:rPr>
+          <w:rFonts w:ascii="Times New Roman" w:hAnsi="Times New Roman"/>
           <w:b w:val="false"/>
           <w:bCs w:val="false"/>
           <w:i w:val="false"/>
           <w:iCs w:val="false"/>
+          <w:sz w:val="24"/>
+          <w:szCs w:val="24"/>
         </w:rPr>
         <w:t xml:space="preserve">Fedrizzi, C. E. (2008) </w:t>
       </w:r>
       <w:r>
         <w:rPr>
+          <w:rFonts w:ascii="Times New Roman" w:hAnsi="Times New Roman"/>
           <w:b w:val="false"/>
           <w:bCs w:val="false"/>
           <w:i/>
           <w:iCs/>
+          <w:sz w:val="24"/>
+          <w:szCs w:val="24"/>
         </w:rPr>
         <w:t>Distribuição, abundância e ecologia alimentar de aves limícolas (Charadriiformes: Charadrii e Scolopaci) na zona costeira do Rio Grande do Sul, Brasil</w:t>
       </w:r>
       <w:r>
         <w:rPr>
+          <w:rFonts w:ascii="Times New Roman" w:hAnsi="Times New Roman"/>
           <w:b w:val="false"/>
           <w:bCs w:val="false"/>
           <w:i w:val="false"/>
           <w:iCs w:val="false"/>
+          <w:sz w:val="24"/>
+          <w:szCs w:val="24"/>
         </w:rPr>
         <w:t>. Thesis. Fundação Universidade Federal do Rio Grande, Rio Grande, RS, Brazil.</w:t>
       </w:r>
@@ -303,42 +420,54 @@
       </w:pPr>
       <w:r>
         <w:rPr>
+          <w:rFonts w:ascii="Times New Roman" w:hAnsi="Times New Roman"/>
           <w:b w:val="false"/>
           <w:bCs w:val="false"/>
           <w:i w:val="false"/>
           <w:iCs w:val="false"/>
+          <w:sz w:val="24"/>
+          <w:szCs w:val="24"/>
         </w:rPr>
         <w:t xml:space="preserve">Lourenço, P. M., Alves, J. A., Catry, T., Granadeiro, J. P., 2015. Foraging ecology of sanderlings </w:t>
       </w:r>
       <w:r>
         <w:rPr>
+          <w:rFonts w:ascii="Times New Roman" w:hAnsi="Times New Roman"/>
           <w:b w:val="false"/>
           <w:bCs w:val="false"/>
           <w:i w:val="false"/>
           <w:iCs w:val="false"/>
           <w:color w:val="00000A"/>
+          <w:sz w:val="24"/>
+          <w:szCs w:val="24"/>
           <w:u w:val="none"/>
         </w:rPr>
         <w:t xml:space="preserve">Calidris alba wintering in estuarine and non-estuarine intertidal areas. </w:t>
       </w:r>
       <w:r>
         <w:rPr>
+          <w:rFonts w:ascii="Times New Roman" w:hAnsi="Times New Roman"/>
           <w:b w:val="false"/>
           <w:bCs w:val="false"/>
           <w:i/>
           <w:iCs/>
           <w:color w:val="00000A"/>
+          <w:sz w:val="24"/>
+          <w:szCs w:val="24"/>
           <w:u w:val="none"/>
         </w:rPr>
         <w:t>Journal of Sea Research</w:t>
       </w:r>
       <w:r>
         <w:rPr>
+          <w:rFonts w:ascii="Times New Roman" w:hAnsi="Times New Roman"/>
           <w:b w:val="false"/>
           <w:bCs w:val="false"/>
           <w:i w:val="false"/>
           <w:iCs w:val="false"/>
           <w:color w:val="00000A"/>
+          <w:sz w:val="24"/>
+          <w:szCs w:val="24"/>
           <w:u w:val="none"/>
         </w:rPr>
         <w:t xml:space="preserve">. </w:t>
@@ -346,11 +475,14 @@
       <w:r>
         <w:rPr>
           <w:rStyle w:val="InternetLink"/>
+          <w:rFonts w:ascii="Times New Roman" w:hAnsi="Times New Roman"/>
           <w:b w:val="false"/>
           <w:bCs w:val="false"/>
           <w:i w:val="false"/>
           <w:iCs w:val="false"/>
           <w:color w:val="00000A"/>
+          <w:sz w:val="24"/>
+          <w:szCs w:val="24"/>
           <w:u w:val="none"/>
         </w:rPr>
         <w:t>http://dx.doi.org/10.1016/j.seares.2015.06.013</w:t>
@@ -368,11 +500,14 @@
       <w:r>
         <w:rPr>
           <w:rStyle w:val="InternetLink"/>
+          <w:rFonts w:ascii="Times New Roman" w:hAnsi="Times New Roman"/>
           <w:b w:val="false"/>
           <w:bCs w:val="false"/>
           <w:i w:val="false"/>
           <w:iCs w:val="false"/>
           <w:color w:val="00000A"/>
+          <w:sz w:val="24"/>
+          <w:szCs w:val="24"/>
           <w:u w:val="none"/>
         </w:rPr>
         <w:t xml:space="preserve">van Perlo, B. (2009) </w:t>
@@ -380,11 +515,14 @@
       <w:r>
         <w:rPr>
           <w:rStyle w:val="InternetLink"/>
+          <w:rFonts w:ascii="Times New Roman" w:hAnsi="Times New Roman"/>
           <w:b w:val="false"/>
           <w:bCs w:val="false"/>
           <w:i/>
           <w:iCs/>
           <w:color w:val="00000A"/>
+          <w:sz w:val="24"/>
+          <w:szCs w:val="24"/>
           <w:u w:val="none"/>
         </w:rPr>
         <w:t>A field guide to the birds of Brazil</w:t>
@@ -392,11 +530,14 @@
       <w:r>
         <w:rPr>
           <w:rStyle w:val="InternetLink"/>
+          <w:rFonts w:ascii="Times New Roman" w:hAnsi="Times New Roman"/>
           <w:b w:val="false"/>
           <w:bCs w:val="false"/>
           <w:i w:val="false"/>
           <w:iCs w:val="false"/>
           <w:color w:val="00000A"/>
+          <w:sz w:val="24"/>
+          <w:szCs w:val="24"/>
           <w:u w:val="none"/>
         </w:rPr>
         <w:t>. Oxford University Press, New York, USA.</w:t>
@@ -414,11 +555,14 @@
       <w:r>
         <w:rPr>
           <w:rStyle w:val="InternetLink"/>
+          <w:rFonts w:ascii="Times New Roman" w:hAnsi="Times New Roman"/>
           <w:b w:val="false"/>
           <w:bCs w:val="false"/>
           <w:i w:val="false"/>
           <w:iCs w:val="false"/>
           <w:color w:val="00000A"/>
+          <w:sz w:val="24"/>
+          <w:szCs w:val="24"/>
           <w:u w:val="none"/>
         </w:rPr>
         <w:t xml:space="preserve">Nascimento, Inês de Lima Serrano do (1995). </w:t>
@@ -426,11 +570,14 @@
       <w:r>
         <w:rPr>
           <w:rStyle w:val="InternetLink"/>
+          <w:rFonts w:ascii="Times New Roman" w:hAnsi="Times New Roman"/>
           <w:b w:val="false"/>
           <w:bCs w:val="false"/>
           <w:i/>
           <w:iCs/>
           <w:color w:val="00000A"/>
+          <w:sz w:val="24"/>
+          <w:szCs w:val="24"/>
           <w:u w:val="none"/>
         </w:rPr>
         <w:t>Aves do Parque Nacional da Lagoa do Peixe</w:t>
@@ -438,11 +585,14 @@
       <w:r>
         <w:rPr>
           <w:rStyle w:val="InternetLink"/>
+          <w:rFonts w:ascii="Times New Roman" w:hAnsi="Times New Roman"/>
           <w:b w:val="false"/>
           <w:bCs w:val="false"/>
           <w:i w:val="false"/>
           <w:iCs w:val="false"/>
           <w:color w:val="00000A"/>
+          <w:sz w:val="24"/>
+          <w:szCs w:val="24"/>
           <w:u w:val="none"/>
         </w:rPr>
         <w:t>. Instituto Brasileiro do Meio Ambiente e dos Recursos Naturais Renováveis, Brasília, Brazil.</w:t>
@@ -461,11 +611,14 @@
         <w:r>
           <w:rPr>
             <w:rStyle w:val="InternetLink"/>
+            <w:rFonts w:ascii="Times New Roman" w:hAnsi="Times New Roman"/>
             <w:b w:val="false"/>
             <w:bCs w:val="false"/>
             <w:i w:val="false"/>
             <w:iCs w:val="false"/>
             <w:color w:val="00000A"/>
+            <w:sz w:val="24"/>
+            <w:szCs w:val="24"/>
             <w:u w:val="none"/>
           </w:rPr>
           <w:t>https://www.youtube.com/watch?v=HXzHpsODhyM</w:t>
@@ -484,11 +637,14 @@
       <w:r>
         <w:rPr>
           <w:rStyle w:val="InternetLink"/>
+          <w:rFonts w:ascii="Times New Roman" w:hAnsi="Times New Roman"/>
           <w:b w:val="false"/>
           <w:bCs w:val="false"/>
           <w:i w:val="false"/>
           <w:iCs w:val="false"/>
           <w:color w:val="00000A"/>
+          <w:sz w:val="24"/>
+          <w:szCs w:val="24"/>
           <w:u w:val="none"/>
         </w:rPr>
         <w:t xml:space="preserve">Beltzer, A. H. (1985) Ecología alimentaria de </w:t>
@@ -496,11 +652,14 @@
       <w:r>
         <w:rPr>
           <w:rStyle w:val="InternetLink"/>
+          <w:rFonts w:ascii="Times New Roman" w:hAnsi="Times New Roman"/>
           <w:b w:val="false"/>
           <w:bCs w:val="false"/>
           <w:i/>
           <w:iCs/>
           <w:color w:val="00000A"/>
+          <w:sz w:val="24"/>
+          <w:szCs w:val="24"/>
           <w:u w:val="none"/>
         </w:rPr>
         <w:t xml:space="preserve">Aramides ypecaha </w:t>
@@ -508,11 +667,14 @@
       <w:r>
         <w:rPr>
           <w:rStyle w:val="InternetLink"/>
+          <w:rFonts w:ascii="Times New Roman" w:hAnsi="Times New Roman"/>
           <w:b w:val="false"/>
           <w:bCs w:val="false"/>
           <w:i w:val="false"/>
           <w:iCs w:val="false"/>
           <w:color w:val="00000A"/>
+          <w:sz w:val="24"/>
+          <w:szCs w:val="24"/>
           <w:u w:val="none"/>
         </w:rPr>
         <w:t xml:space="preserve">(Aves: Rallidae) en el valle aluvial del río Paraná medio (Argentina). </w:t>
@@ -520,11 +682,14 @@
       <w:r>
         <w:rPr>
           <w:rStyle w:val="InternetLink"/>
+          <w:rFonts w:ascii="Times New Roman" w:hAnsi="Times New Roman"/>
           <w:b w:val="false"/>
           <w:bCs w:val="false"/>
           <w:i/>
           <w:iCs/>
           <w:color w:val="00000A"/>
+          <w:sz w:val="24"/>
+          <w:szCs w:val="24"/>
           <w:u w:val="none"/>
         </w:rPr>
         <w:t xml:space="preserve">Revista de la Asociacion de Ciencias Naturales del Litoral </w:t>
@@ -532,11 +697,14 @@
       <w:r>
         <w:rPr>
           <w:rStyle w:val="InternetLink"/>
+          <w:rFonts w:ascii="Times New Roman" w:hAnsi="Times New Roman"/>
           <w:b w:val="false"/>
           <w:bCs w:val="false"/>
           <w:i w:val="false"/>
           <w:iCs w:val="false"/>
           <w:color w:val="00000A"/>
+          <w:sz w:val="24"/>
+          <w:szCs w:val="24"/>
           <w:u w:val="none"/>
         </w:rPr>
         <w:t>16 (1) 73-83.</w:t>
@@ -551,68 +719,518 @@
         </w:numPr>
         <w:rPr/>
       </w:pPr>
+      <w:hyperlink r:id="rId4">
+        <w:r>
+          <w:rPr>
+            <w:rStyle w:val="InternetLink"/>
+            <w:rFonts w:ascii="Times New Roman" w:hAnsi="Times New Roman"/>
+            <w:b w:val="false"/>
+            <w:bCs w:val="false"/>
+            <w:i w:val="false"/>
+            <w:iCs w:val="false"/>
+            <w:color w:val="00000A"/>
+            <w:sz w:val="24"/>
+            <w:szCs w:val="24"/>
+            <w:u w:val="none"/>
+          </w:rPr>
+          <w:t>https://www.youtube.com/watch?v=xtiH81l-9AI</w:t>
+        </w:r>
+      </w:hyperlink>
+    </w:p>
+    <w:p>
+      <w:pPr>
+        <w:pStyle w:val="Normal"/>
+        <w:numPr>
+          <w:ilvl w:val="0"/>
+          <w:numId w:val="1"/>
+        </w:numPr>
+        <w:rPr/>
+      </w:pPr>
       <w:r>
         <w:rPr>
           <w:rStyle w:val="InternetLink"/>
+          <w:rFonts w:ascii="Times New Roman" w:hAnsi="Times New Roman"/>
           <w:b w:val="false"/>
           <w:bCs w:val="false"/>
           <w:i w:val="false"/>
           <w:iCs w:val="false"/>
           <w:color w:val="00000A"/>
+          <w:sz w:val="24"/>
+          <w:szCs w:val="24"/>
           <w:u w:val="none"/>
         </w:rPr>
-        <w:t>https://www.youtube.com/watch?v=xtiH81l-9AI</w:t>
-      </w:r>
-    </w:p>
-    <w:p>
-      <w:pPr>
-        <w:pStyle w:val="Normal"/>
-        <w:rPr>
-          <w:b w:val="false"/>
-          <w:b w:val="false"/>
-          <w:bCs w:val="false"/>
+        <w:t>Symonds and Tattershall 2010 data</w:t>
+      </w:r>
+    </w:p>
+    <w:p>
+      <w:pPr>
+        <w:pStyle w:val="Normal"/>
+        <w:numPr>
+          <w:ilvl w:val="0"/>
+          <w:numId w:val="1"/>
+        </w:numPr>
+        <w:rPr/>
+      </w:pPr>
+      <w:r>
+        <w:rPr>
+          <w:rStyle w:val="InternetLink"/>
+          <w:rFonts w:ascii="Times New Roman" w:hAnsi="Times New Roman"/>
+          <w:b w:val="false"/>
+          <w:bCs w:val="false"/>
+          <w:i w:val="false"/>
+          <w:iCs w:val="false"/>
           <w:color w:val="00000A"/>
+          <w:sz w:val="24"/>
+          <w:szCs w:val="24"/>
           <w:u w:val="none"/>
         </w:rPr>
-      </w:pPr>
-      <w:r>
-        <w:rPr>
+        <w:t>Lislevand avian body size data</w:t>
+      </w:r>
+    </w:p>
+    <w:p>
+      <w:pPr>
+        <w:pStyle w:val="Normal"/>
+        <w:numPr>
+          <w:ilvl w:val="0"/>
+          <w:numId w:val="1"/>
+        </w:numPr>
+        <w:rPr/>
+      </w:pPr>
+      <w:r>
+        <w:rPr>
+          <w:rFonts w:ascii="Times New Roman" w:hAnsi="Times New Roman"/>
+          <w:b w:val="false"/>
+          <w:bCs w:val="false"/>
+          <w:i w:val="false"/>
+          <w:caps w:val="false"/>
+          <w:smallCaps w:val="false"/>
+          <w:color w:val="333333"/>
+          <w:spacing w:val="0"/>
+          <w:sz w:val="24"/>
+          <w:szCs w:val="24"/>
+        </w:rPr>
+        <w:t xml:space="preserve">J. Kear. Ducks, Geese and Swans: Species accounts (Cairina to Mergus) </w:t>
+      </w:r>
+    </w:p>
+    <w:p>
+      <w:pPr>
+        <w:pStyle w:val="Normal"/>
+        <w:numPr>
+          <w:ilvl w:val="0"/>
+          <w:numId w:val="1"/>
+        </w:numPr>
+        <w:rPr/>
+      </w:pPr>
+      <w:r>
+        <w:rPr>
+          <w:rFonts w:ascii="Times New Roman" w:hAnsi="Times New Roman"/>
+          <w:b w:val="false"/>
+          <w:bCs w:val="false"/>
+          <w:i w:val="false"/>
+          <w:caps w:val="false"/>
+          <w:smallCaps w:val="false"/>
+          <w:color w:val="333333"/>
+          <w:spacing w:val="0"/>
+          <w:sz w:val="24"/>
+          <w:szCs w:val="24"/>
+        </w:rPr>
+        <w:t xml:space="preserve">Zotta, A. R.; Da Fonseca, S. (1935) Sinopsis de los Ciconiiformes argentinos. </w:t>
+      </w:r>
+      <w:r>
+        <w:rPr>
+          <w:rFonts w:ascii="Times New Roman" w:hAnsi="Times New Roman"/>
+          <w:b w:val="false"/>
+          <w:bCs w:val="false"/>
+          <w:i/>
+          <w:iCs/>
+          <w:caps w:val="false"/>
+          <w:smallCaps w:val="false"/>
+          <w:color w:val="333333"/>
+          <w:spacing w:val="0"/>
+          <w:sz w:val="24"/>
+          <w:szCs w:val="24"/>
+        </w:rPr>
+        <w:t xml:space="preserve">Hornero </w:t>
+      </w:r>
+      <w:r>
+        <w:rPr>
+          <w:rFonts w:ascii="Times New Roman" w:hAnsi="Times New Roman"/>
+          <w:b w:val="false"/>
+          <w:bCs w:val="false"/>
+          <w:i w:val="false"/>
+          <w:iCs w:val="false"/>
+          <w:caps w:val="false"/>
+          <w:smallCaps w:val="false"/>
+          <w:color w:val="333333"/>
+          <w:spacing w:val="0"/>
+          <w:sz w:val="24"/>
+          <w:szCs w:val="24"/>
+        </w:rPr>
+        <w:t>6</w:t>
+      </w:r>
+      <w:r>
+        <w:rPr>
+          <w:rFonts w:ascii="Times New Roman" w:hAnsi="Times New Roman"/>
+          <w:b w:val="false"/>
+          <w:bCs w:val="false"/>
+          <w:i w:val="false"/>
+          <w:caps w:val="false"/>
+          <w:smallCaps w:val="false"/>
+          <w:color w:val="333333"/>
+          <w:spacing w:val="0"/>
+          <w:sz w:val="24"/>
+          <w:szCs w:val="24"/>
+        </w:rPr>
+        <w:t xml:space="preserve"> (1) : 48-58</w:t>
+      </w:r>
+    </w:p>
+    <w:p>
+      <w:pPr>
+        <w:pStyle w:val="Normal"/>
+        <w:numPr>
+          <w:ilvl w:val="0"/>
+          <w:numId w:val="1"/>
+        </w:numPr>
+        <w:rPr/>
+      </w:pPr>
+      <w:r>
+        <w:rPr>
+          <w:rFonts w:ascii="Times New Roman" w:hAnsi="Times New Roman"/>
+          <w:b w:val="false"/>
+          <w:bCs w:val="false"/>
+          <w:i w:val="false"/>
+          <w:caps w:val="false"/>
+          <w:smallCaps w:val="false"/>
+          <w:color w:val="333333"/>
+          <w:spacing w:val="0"/>
+          <w:sz w:val="24"/>
+          <w:szCs w:val="24"/>
+        </w:rPr>
+        <w:t>C Venegas Canelo  (1975) Dos adiciones a la fauna avialz magallánica: Bubulcus ibis (Ardeidae) y Agelaius thilius (Icteridae).- Anales del Instituto de la Patagonia 6 (1-2) 141-145</w:t>
+      </w:r>
+    </w:p>
+    <w:p>
+      <w:pPr>
+        <w:pStyle w:val="Normal"/>
+        <w:numPr>
+          <w:ilvl w:val="0"/>
+          <w:numId w:val="1"/>
+        </w:numPr>
+        <w:rPr/>
+      </w:pPr>
+      <w:r>
+        <w:rPr>
+          <w:rFonts w:ascii="Times New Roman" w:hAnsi="Times New Roman"/>
+          <w:b w:val="false"/>
+          <w:bCs w:val="false"/>
+          <w:i w:val="false"/>
+          <w:caps w:val="false"/>
+          <w:smallCaps w:val="false"/>
+          <w:color w:val="333333"/>
+          <w:spacing w:val="0"/>
+          <w:sz w:val="24"/>
+          <w:szCs w:val="24"/>
+        </w:rPr>
+        <w:t>Rails: A Guide to Rails, Crakes, Gallinules and Coots of the World By Barry Taylor.</w:t>
+      </w:r>
+    </w:p>
+    <w:p>
+      <w:pPr>
+        <w:pStyle w:val="Normal"/>
+        <w:numPr>
+          <w:ilvl w:val="0"/>
+          <w:numId w:val="1"/>
+        </w:numPr>
+        <w:rPr/>
+      </w:pPr>
+      <w:r>
+        <w:rPr>
+          <w:rFonts w:ascii="Times New Roman" w:hAnsi="Times New Roman"/>
+          <w:b w:val="false"/>
+          <w:bCs w:val="false"/>
+          <w:i w:val="false"/>
+          <w:caps w:val="false"/>
+          <w:smallCaps w:val="false"/>
+          <w:color w:val="333333"/>
+          <w:spacing w:val="0"/>
+          <w:sz w:val="24"/>
+          <w:szCs w:val="24"/>
+        </w:rPr>
+        <w:t xml:space="preserve">Magno, S. (1971) Avifauna argentina. Familia Laridae. Gaviotas y gaviotines. </w:t>
+      </w:r>
+      <w:r>
+        <w:rPr>
+          <w:rFonts w:ascii="Times New Roman" w:hAnsi="Times New Roman"/>
+          <w:b w:val="false"/>
+          <w:bCs w:val="false"/>
+          <w:i/>
+          <w:iCs/>
+          <w:caps w:val="false"/>
+          <w:smallCaps w:val="false"/>
+          <w:color w:val="333333"/>
+          <w:spacing w:val="0"/>
+          <w:sz w:val="24"/>
+          <w:szCs w:val="24"/>
+        </w:rPr>
+        <w:t>Hornero</w:t>
+      </w:r>
+      <w:r>
+        <w:rPr>
+          <w:rFonts w:ascii="Times New Roman" w:hAnsi="Times New Roman"/>
+          <w:b w:val="false"/>
+          <w:bCs w:val="false"/>
+          <w:i w:val="false"/>
+          <w:caps w:val="false"/>
+          <w:smallCaps w:val="false"/>
+          <w:color w:val="333333"/>
+          <w:spacing w:val="0"/>
+          <w:sz w:val="24"/>
+          <w:szCs w:val="24"/>
+        </w:rPr>
+        <w:t xml:space="preserve"> 11 (2) : 65-84</w:t>
+      </w:r>
+    </w:p>
+    <w:p>
+      <w:pPr>
+        <w:pStyle w:val="Normal"/>
+        <w:numPr>
+          <w:ilvl w:val="0"/>
+          <w:numId w:val="1"/>
+        </w:numPr>
+        <w:rPr/>
+      </w:pPr>
+      <w:r>
+        <w:rPr>
+          <w:rFonts w:ascii="Times New Roman" w:hAnsi="Times New Roman"/>
+          <w:b w:val="false"/>
+          <w:bCs w:val="false"/>
+          <w:i w:val="false"/>
+          <w:caps w:val="false"/>
+          <w:smallCaps w:val="false"/>
+          <w:color w:val="333333"/>
+          <w:spacing w:val="0"/>
+          <w:sz w:val="24"/>
+          <w:szCs w:val="24"/>
+        </w:rPr>
+        <w:t>King, C. E. (1988). AN ETHOLOGICAL COMPARISON OF THREE STORKS: CICONIA BOYCIANA,~. CICONIA, AND~. MAGUARI (Doctoral dissertation, Oklahoma State University).</w:t>
+      </w:r>
+    </w:p>
+    <w:p>
+      <w:pPr>
+        <w:pStyle w:val="Normal"/>
+        <w:numPr>
+          <w:ilvl w:val="0"/>
+          <w:numId w:val="1"/>
+        </w:numPr>
+        <w:rPr/>
+      </w:pPr>
+      <w:r>
+        <w:rPr/>
+        <w:t>Calabuig, C. P., Green, A. J., Ferrer, M., Muriel, R., &amp; Moreira, H. (2011). Sexual size dimorphism and sex determination by morphometric measurements in the Coscoroba Swan. Studies on Neotropical Fauna and Environment, 46(3), 177-184.</w:t>
+      </w:r>
+    </w:p>
+    <w:p>
+      <w:pPr>
+        <w:pStyle w:val="Normal"/>
+        <w:numPr>
+          <w:ilvl w:val="0"/>
+          <w:numId w:val="1"/>
+        </w:numPr>
+        <w:rPr/>
+      </w:pPr>
+      <w:r>
+        <w:rPr/>
+        <w:t>Johnsgard, Paul A., "Swans: Their Biology and Natural History" (2016).Zea E-Books.Book 38.</w:t>
+      </w:r>
+      <w:hyperlink r:id="rId5">
+        <w:r>
+          <w:rPr>
+            <w:rStyle w:val="InternetLink"/>
+          </w:rPr>
+          <w:t>http://digitalcommons.unl.edu/zeabook/38</w:t>
+        </w:r>
+      </w:hyperlink>
+    </w:p>
+    <w:p>
+      <w:pPr>
+        <w:pStyle w:val="Normal"/>
+        <w:numPr>
+          <w:ilvl w:val="0"/>
+          <w:numId w:val="1"/>
+        </w:numPr>
+        <w:rPr/>
+      </w:pPr>
+      <w:r>
+        <w:rPr/>
+        <w:t>Escalante, R. (1965) Notas sobre el Águila Pescadora y el Atí o Gavotínde Pico Grande en el Uruguay. Hornero 010 (03) : 277-278</w:t>
+      </w:r>
+    </w:p>
+    <w:p>
+      <w:pPr>
+        <w:pStyle w:val="Normal"/>
+        <w:numPr>
+          <w:ilvl w:val="0"/>
+          <w:numId w:val="1"/>
+        </w:numPr>
+        <w:rPr/>
+      </w:pPr>
+      <w:r>
+        <w:rPr/>
+        <w:t xml:space="preserve"> </w:t>
+      </w:r>
+      <w:r>
+        <w:rPr/>
+        <w:t>Zotta, A. R.; Da Fonseca, S. (1937) Sinopsis de los Ciconiiformesargentinos. Hornero 006 (03) : 395-418</w:t>
+      </w:r>
+    </w:p>
+    <w:p>
+      <w:pPr>
+        <w:pStyle w:val="Normal"/>
+        <w:numPr>
+          <w:ilvl w:val="0"/>
+          <w:numId w:val="1"/>
+        </w:numPr>
+        <w:rPr/>
+      </w:pPr>
+      <w:r>
+        <w:rPr/>
+        <w:t>Montalti, D., GRILLI, M. G., Maragliano, R. E., &amp; Cassini, G. (2012). The reliability of morphometric discriminant functions in determining the sex of Chilean Flamingos Phoenicopterus chilensis. Current Zoology, 58(6).</w:t>
+      </w:r>
+    </w:p>
+    <w:p>
+      <w:pPr>
+        <w:pStyle w:val="Normal"/>
+        <w:numPr>
+          <w:ilvl w:val="0"/>
+          <w:numId w:val="1"/>
+        </w:numPr>
+        <w:rPr/>
+      </w:pPr>
+      <w:r>
+        <w:rPr/>
+        <w:t xml:space="preserve">FORBES, M. R. L., and ANKNEY, C. D. 1987. Hatching asynchrony and  food allocation within  broods of Pied-billed Grebes, Podilymbuspodiceps. Can. J. Zool. 65: 2872-2877. </w:t>
+      </w:r>
+    </w:p>
+    <w:p>
+      <w:pPr>
+        <w:pStyle w:val="Normal"/>
+        <w:numPr>
+          <w:ilvl w:val="0"/>
+          <w:numId w:val="1"/>
+        </w:numPr>
+        <w:rPr/>
+      </w:pPr>
+      <w:r>
+        <w:rPr/>
+        <w:t>Vooren, C. M., &amp; Chiaradia, A. SEASONAL ABUNOANCE ANO BEHAVIOUR OF COASTAL BIROS ON CASSINO BEACH, BRAZIL.Ornitologia Neotropical</w:t>
+      </w:r>
+    </w:p>
+    <w:p>
+      <w:pPr>
+        <w:pStyle w:val="Normal"/>
+        <w:numPr>
+          <w:ilvl w:val="0"/>
+          <w:numId w:val="1"/>
+        </w:numPr>
+        <w:rPr/>
+      </w:pPr>
+      <w:r>
+        <w:rPr/>
+        <w:t>Magno, S. (1973) Avifauna argentina.  Familia Laridae. SubfamiliaSterninae. Gaviotines. Hornero 011 (03) : 145-168</w:t>
+      </w:r>
+    </w:p>
+    <w:p>
+      <w:pPr>
+        <w:pStyle w:val="Normal"/>
+        <w:numPr>
+          <w:ilvl w:val="0"/>
+          <w:numId w:val="1"/>
+        </w:numPr>
+        <w:rPr/>
+      </w:pPr>
+      <w:r>
+        <w:rPr/>
+        <w:t xml:space="preserve">Isaoch, J. P., Darrieu, C. A., Martínez, M. M., 2005. Food Abundance and Dietary Relationships Among Migratory Shorebirds Using Grasslands During the Non-breeding Season. </w:t>
+      </w:r>
+      <w:r>
+        <w:rPr>
+          <w:i/>
+          <w:iCs/>
+        </w:rPr>
+        <w:t xml:space="preserve">Waterbirds </w:t>
+      </w:r>
+      <w:r>
+        <w:rPr/>
+        <w:t>28(2): 238-245.</w:t>
+      </w:r>
+    </w:p>
+    <w:p>
+      <w:pPr>
+        <w:pStyle w:val="Normal"/>
+        <w:rPr>
+          <w:rFonts w:ascii="Times New Roman" w:hAnsi="Times New Roman"/>
+          <w:b w:val="false"/>
           <w:b w:val="false"/>
           <w:bCs w:val="false"/>
           <w:color w:val="00000A"/>
+          <w:sz w:val="24"/>
+          <w:szCs w:val="24"/>
           <w:u w:val="none"/>
         </w:rPr>
-      </w:r>
-    </w:p>
-    <w:p>
-      <w:pPr>
-        <w:pStyle w:val="Normal"/>
-        <w:rPr>
-          <w:b w:val="false"/>
-          <w:b w:val="false"/>
-          <w:bCs w:val="false"/>
-        </w:rPr>
-      </w:pPr>
-      <w:r>
-        <w:rPr>
-          <w:b w:val="false"/>
-          <w:bCs w:val="false"/>
-        </w:rPr>
-      </w:r>
-    </w:p>
-    <w:p>
-      <w:pPr>
-        <w:pStyle w:val="Normal"/>
-        <w:rPr>
-          <w:b w:val="false"/>
-          <w:b w:val="false"/>
-          <w:bCs w:val="false"/>
-        </w:rPr>
-      </w:pPr>
-      <w:r>
-        <w:rPr>
-          <w:b w:val="false"/>
-          <w:bCs w:val="false"/>
+      </w:pPr>
+      <w:r>
+        <w:rPr>
+          <w:rFonts w:ascii="Times New Roman" w:hAnsi="Times New Roman"/>
+          <w:b w:val="false"/>
+          <w:bCs w:val="false"/>
+          <w:color w:val="00000A"/>
+          <w:sz w:val="24"/>
+          <w:szCs w:val="24"/>
+          <w:u w:val="none"/>
+        </w:rPr>
+      </w:r>
+    </w:p>
+    <w:p>
+      <w:pPr>
+        <w:pStyle w:val="Normal"/>
+        <w:rPr>
+          <w:rFonts w:ascii="Times New Roman" w:hAnsi="Times New Roman"/>
+          <w:b w:val="false"/>
+          <w:b w:val="false"/>
+          <w:bCs w:val="false"/>
+          <w:sz w:val="24"/>
+          <w:szCs w:val="24"/>
+        </w:rPr>
+      </w:pPr>
+      <w:r>
+        <w:rPr>
+          <w:rFonts w:ascii="Times New Roman" w:hAnsi="Times New Roman"/>
+          <w:b w:val="false"/>
+          <w:bCs w:val="false"/>
+          <w:sz w:val="24"/>
+          <w:szCs w:val="24"/>
+        </w:rPr>
+      </w:r>
+    </w:p>
+    <w:p>
+      <w:pPr>
+        <w:pStyle w:val="Normal"/>
+        <w:rPr>
+          <w:rFonts w:ascii="Times New Roman" w:hAnsi="Times New Roman"/>
+          <w:b w:val="false"/>
+          <w:b w:val="false"/>
+          <w:bCs w:val="false"/>
+          <w:sz w:val="24"/>
+          <w:szCs w:val="24"/>
+        </w:rPr>
+      </w:pPr>
+      <w:r>
+        <w:rPr>
+          <w:rFonts w:ascii="Times New Roman" w:hAnsi="Times New Roman"/>
+          <w:b w:val="false"/>
+          <w:bCs w:val="false"/>
+          <w:sz w:val="24"/>
+          <w:szCs w:val="24"/>
         </w:rPr>
       </w:r>
     </w:p>
@@ -627,8 +1245,11 @@
       </w:pPr>
       <w:r>
         <w:rPr>
-          <w:b/>
-          <w:bCs/>
+          <w:rFonts w:ascii="Times New Roman" w:hAnsi="Times New Roman"/>
+          <w:b w:val="false"/>
+          <w:bCs w:val="false"/>
+          <w:sz w:val="24"/>
+          <w:szCs w:val="24"/>
         </w:rPr>
         <w:t>Notes</w:t>
       </w:r>
@@ -640,12 +1261,22 @@
           <w:ilvl w:val="0"/>
           <w:numId w:val="2"/>
         </w:numPr>
-        <w:rPr/>
-      </w:pPr>
-      <w:r>
-        <w:rPr>
-          <w:b w:val="false"/>
-          <w:bCs w:val="false"/>
+        <w:rPr>
+          <w:rFonts w:ascii="Times New Roman" w:hAnsi="Times New Roman"/>
+          <w:b w:val="false"/>
+          <w:b w:val="false"/>
+          <w:bCs w:val="false"/>
+          <w:sz w:val="24"/>
+          <w:szCs w:val="24"/>
+        </w:rPr>
+      </w:pPr>
+      <w:r>
+        <w:rPr>
+          <w:rFonts w:ascii="Times New Roman" w:hAnsi="Times New Roman"/>
+          <w:b w:val="false"/>
+          <w:bCs w:val="false"/>
+          <w:sz w:val="24"/>
+          <w:szCs w:val="24"/>
         </w:rPr>
         <w:t xml:space="preserve">Mean used where provided. Where mass was reported as a range, e.g. “277-426g” the middle value is reported, e.g. “381.5g”. </w:t>
       </w:r>
@@ -665,8 +1296,11 @@
       </w:pPr>
       <w:r>
         <w:rPr>
-          <w:b w:val="false"/>
-          <w:bCs w:val="false"/>
+          <w:rFonts w:ascii="Times New Roman" w:hAnsi="Times New Roman"/>
+          <w:b w:val="false"/>
+          <w:bCs w:val="false"/>
+          <w:sz w:val="24"/>
+          <w:szCs w:val="24"/>
         </w:rPr>
         <w:t>For sexually dimorphic species, if an average was provided for adults of each sex the mean of this was used. Otherwise, the middle between the smallest and largest overall measurements.</w:t>
       </w:r>
@@ -678,12 +1312,22 @@
           <w:ilvl w:val="0"/>
           <w:numId w:val="2"/>
         </w:numPr>
-        <w:rPr/>
-      </w:pPr>
-      <w:r>
-        <w:rPr>
-          <w:b w:val="false"/>
-          <w:bCs w:val="false"/>
+        <w:rPr>
+          <w:rFonts w:ascii="Times New Roman" w:hAnsi="Times New Roman"/>
+          <w:b w:val="false"/>
+          <w:b w:val="false"/>
+          <w:bCs w:val="false"/>
+          <w:sz w:val="24"/>
+          <w:szCs w:val="24"/>
+        </w:rPr>
+      </w:pPr>
+      <w:r>
+        <w:rPr>
+          <w:rFonts w:ascii="Times New Roman" w:hAnsi="Times New Roman"/>
+          <w:b w:val="false"/>
+          <w:bCs w:val="false"/>
+          <w:sz w:val="24"/>
+          <w:szCs w:val="24"/>
         </w:rPr>
         <w:t>Where biometrics are reported separately for different subspecies/populations, the local subspecies/population was used.</w:t>
       </w:r>
@@ -695,14 +1339,44 @@
           <w:ilvl w:val="0"/>
           <w:numId w:val="2"/>
         </w:numPr>
-        <w:rPr/>
-      </w:pPr>
-      <w:r>
-        <w:rPr>
-          <w:b w:val="false"/>
-          <w:bCs w:val="false"/>
+        <w:rPr>
+          <w:rFonts w:ascii="Times New Roman" w:hAnsi="Times New Roman"/>
+          <w:b w:val="false"/>
+          <w:b w:val="false"/>
+          <w:bCs w:val="false"/>
+          <w:sz w:val="24"/>
+          <w:szCs w:val="24"/>
+        </w:rPr>
+      </w:pPr>
+      <w:r>
+        <w:rPr>
+          <w:rFonts w:ascii="Times New Roman" w:hAnsi="Times New Roman"/>
+          <w:b w:val="false"/>
+          <w:bCs w:val="false"/>
+          <w:sz w:val="24"/>
+          <w:szCs w:val="24"/>
         </w:rPr>
         <w:t>From diet studies, prey classes constituting ≤ 1% (or observed only once, if n &lt; 100) of the diet were not included.</w:t>
+      </w:r>
+    </w:p>
+    <w:p>
+      <w:pPr>
+        <w:pStyle w:val="Normal"/>
+        <w:numPr>
+          <w:ilvl w:val="0"/>
+          <w:numId w:val="2"/>
+        </w:numPr>
+        <w:rPr/>
+      </w:pPr>
+      <w:r>
+        <w:rPr>
+          <w:rFonts w:ascii="Times New Roman" w:hAnsi="Times New Roman"/>
+          <w:b w:val="false"/>
+          <w:bCs w:val="false"/>
+          <w:sz w:val="24"/>
+          <w:szCs w:val="24"/>
+        </w:rPr>
+        <w:t>Museum specimens preferred to live zoo specimens in study of Chilean Flamingo</w:t>
       </w:r>
     </w:p>
     <w:sectPr>
@@ -844,6 +1518,7 @@
       </w:pPr>
       <w:rPr>
         <w:rFonts w:ascii="Symbol" w:hAnsi="Symbol" w:cs="Symbol" w:hint="default"/>
+        <w:sz w:val="24"/>
         <w:b w:val="false"/>
         <w:rFonts w:cs="OpenSymbol"/>
       </w:rPr>
@@ -1147,6 +1822,13 @@
       <w:lang w:val="en-GB" w:eastAsia="zh-CN" w:bidi="hi-IN"/>
     </w:rPr>
   </w:style>
+  <w:style w:type="paragraph" w:styleId="Heading1">
+    <w:name w:val="Heading 1"/>
+    <w:basedOn w:val="Heading"/>
+    <w:qFormat/>
+    <w:pPr/>
+    <w:rPr/>
+  </w:style>
   <w:style w:type="character" w:styleId="NumberingSymbols">
     <w:name w:val="Numbering Symbols"/>
     <w:qFormat/>
@@ -1265,6 +1947,223 @@
   </w:style>
   <w:style w:type="character" w:styleId="ListLabel13">
     <w:name w:val="ListLabel 13"/>
+    <w:qFormat/>
+    <w:rPr>
+      <w:rFonts w:cs="OpenSymbol"/>
+      <w:b w:val="false"/>
+    </w:rPr>
+  </w:style>
+  <w:style w:type="character" w:styleId="ListLabel14">
+    <w:name w:val="ListLabel 14"/>
+    <w:qFormat/>
+    <w:rPr>
+      <w:rFonts w:cs="OpenSymbol"/>
+      <w:b w:val="false"/>
+    </w:rPr>
+  </w:style>
+  <w:style w:type="character" w:styleId="ListLabel15">
+    <w:name w:val="ListLabel 15"/>
+    <w:qFormat/>
+    <w:rPr>
+      <w:rFonts w:cs="OpenSymbol"/>
+      <w:b w:val="false"/>
+    </w:rPr>
+  </w:style>
+  <w:style w:type="character" w:styleId="ListLabel16">
+    <w:name w:val="ListLabel 16"/>
+    <w:qFormat/>
+    <w:rPr>
+      <w:rFonts w:cs="OpenSymbol"/>
+      <w:b w:val="false"/>
+    </w:rPr>
+  </w:style>
+  <w:style w:type="character" w:styleId="ListLabel17">
+    <w:name w:val="ListLabel 17"/>
+    <w:qFormat/>
+    <w:rPr>
+      <w:rFonts w:cs="OpenSymbol"/>
+      <w:b w:val="false"/>
+    </w:rPr>
+  </w:style>
+  <w:style w:type="character" w:styleId="ListLabel18">
+    <w:name w:val="ListLabel 18"/>
+    <w:qFormat/>
+    <w:rPr>
+      <w:rFonts w:cs="OpenSymbol"/>
+      <w:b w:val="false"/>
+    </w:rPr>
+  </w:style>
+  <w:style w:type="character" w:styleId="ListLabel19">
+    <w:name w:val="ListLabel 19"/>
+    <w:qFormat/>
+    <w:rPr>
+      <w:rFonts w:cs="OpenSymbol"/>
+      <w:b w:val="false"/>
+    </w:rPr>
+  </w:style>
+  <w:style w:type="character" w:styleId="ListLabel20">
+    <w:name w:val="ListLabel 20"/>
+    <w:qFormat/>
+    <w:rPr>
+      <w:rFonts w:cs="OpenSymbol"/>
+      <w:b w:val="false"/>
+    </w:rPr>
+  </w:style>
+  <w:style w:type="character" w:styleId="ListLabel21">
+    <w:name w:val="ListLabel 21"/>
+    <w:qFormat/>
+    <w:rPr>
+      <w:rFonts w:cs="OpenSymbol"/>
+      <w:b w:val="false"/>
+    </w:rPr>
+  </w:style>
+  <w:style w:type="character" w:styleId="ListLabel22">
+    <w:name w:val="ListLabel 22"/>
+    <w:qFormat/>
+    <w:rPr>
+      <w:rFonts w:cs="OpenSymbol"/>
+      <w:b w:val="false"/>
+    </w:rPr>
+  </w:style>
+  <w:style w:type="character" w:styleId="ListLabel23">
+    <w:name w:val="ListLabel 23"/>
+    <w:qFormat/>
+    <w:rPr>
+      <w:rFonts w:cs="OpenSymbol"/>
+      <w:b w:val="false"/>
+    </w:rPr>
+  </w:style>
+  <w:style w:type="character" w:styleId="ListLabel24">
+    <w:name w:val="ListLabel 24"/>
+    <w:qFormat/>
+    <w:rPr>
+      <w:rFonts w:cs="OpenSymbol"/>
+      <w:b w:val="false"/>
+    </w:rPr>
+  </w:style>
+  <w:style w:type="character" w:styleId="ListLabel25">
+    <w:name w:val="ListLabel 25"/>
+    <w:qFormat/>
+    <w:rPr>
+      <w:rFonts w:cs="OpenSymbol"/>
+      <w:b w:val="false"/>
+    </w:rPr>
+  </w:style>
+  <w:style w:type="character" w:styleId="ListLabel26">
+    <w:name w:val="ListLabel 26"/>
+    <w:qFormat/>
+    <w:rPr>
+      <w:rFonts w:cs="OpenSymbol"/>
+      <w:b w:val="false"/>
+    </w:rPr>
+  </w:style>
+  <w:style w:type="character" w:styleId="ListLabel27">
+    <w:name w:val="ListLabel 27"/>
+    <w:qFormat/>
+    <w:rPr>
+      <w:rFonts w:cs="OpenSymbol"/>
+      <w:b w:val="false"/>
+    </w:rPr>
+  </w:style>
+  <w:style w:type="character" w:styleId="ListLabel28">
+    <w:name w:val="ListLabel 28"/>
+    <w:qFormat/>
+    <w:rPr>
+      <w:rFonts w:cs="OpenSymbol"/>
+      <w:b w:val="false"/>
+    </w:rPr>
+  </w:style>
+  <w:style w:type="character" w:styleId="ListLabel29">
+    <w:name w:val="ListLabel 29"/>
+    <w:qFormat/>
+    <w:rPr>
+      <w:rFonts w:cs="OpenSymbol"/>
+      <w:b w:val="false"/>
+    </w:rPr>
+  </w:style>
+  <w:style w:type="character" w:styleId="ListLabel30">
+    <w:name w:val="ListLabel 30"/>
+    <w:qFormat/>
+    <w:rPr>
+      <w:rFonts w:cs="OpenSymbol"/>
+      <w:b w:val="false"/>
+    </w:rPr>
+  </w:style>
+  <w:style w:type="character" w:styleId="ListLabel31">
+    <w:name w:val="ListLabel 31"/>
+    <w:qFormat/>
+    <w:rPr>
+      <w:rFonts w:cs="OpenSymbol"/>
+      <w:b w:val="false"/>
+    </w:rPr>
+  </w:style>
+  <w:style w:type="character" w:styleId="ListLabel32">
+    <w:name w:val="ListLabel 32"/>
+    <w:qFormat/>
+    <w:rPr>
+      <w:rFonts w:ascii="Times New Roman" w:hAnsi="Times New Roman" w:cs="OpenSymbol"/>
+      <w:b w:val="false"/>
+      <w:sz w:val="24"/>
+    </w:rPr>
+  </w:style>
+  <w:style w:type="character" w:styleId="ListLabel33">
+    <w:name w:val="ListLabel 33"/>
+    <w:qFormat/>
+    <w:rPr>
+      <w:rFonts w:cs="OpenSymbol"/>
+      <w:b w:val="false"/>
+    </w:rPr>
+  </w:style>
+  <w:style w:type="character" w:styleId="ListLabel34">
+    <w:name w:val="ListLabel 34"/>
+    <w:qFormat/>
+    <w:rPr>
+      <w:rFonts w:cs="OpenSymbol"/>
+      <w:b w:val="false"/>
+    </w:rPr>
+  </w:style>
+  <w:style w:type="character" w:styleId="ListLabel35">
+    <w:name w:val="ListLabel 35"/>
+    <w:qFormat/>
+    <w:rPr>
+      <w:rFonts w:cs="OpenSymbol"/>
+      <w:b w:val="false"/>
+    </w:rPr>
+  </w:style>
+  <w:style w:type="character" w:styleId="ListLabel36">
+    <w:name w:val="ListLabel 36"/>
+    <w:qFormat/>
+    <w:rPr>
+      <w:rFonts w:cs="OpenSymbol"/>
+      <w:b w:val="false"/>
+    </w:rPr>
+  </w:style>
+  <w:style w:type="character" w:styleId="ListLabel37">
+    <w:name w:val="ListLabel 37"/>
+    <w:qFormat/>
+    <w:rPr>
+      <w:rFonts w:cs="OpenSymbol"/>
+      <w:b w:val="false"/>
+    </w:rPr>
+  </w:style>
+  <w:style w:type="character" w:styleId="ListLabel38">
+    <w:name w:val="ListLabel 38"/>
+    <w:qFormat/>
+    <w:rPr>
+      <w:rFonts w:cs="OpenSymbol"/>
+      <w:b w:val="false"/>
+    </w:rPr>
+  </w:style>
+  <w:style w:type="character" w:styleId="ListLabel39">
+    <w:name w:val="ListLabel 39"/>
+    <w:qFormat/>
+    <w:rPr>
+      <w:rFonts w:cs="OpenSymbol"/>
+      <w:b w:val="false"/>
+    </w:rPr>
+  </w:style>
+  <w:style w:type="character" w:styleId="ListLabel40">
+    <w:name w:val="ListLabel 40"/>
     <w:qFormat/>
     <w:rPr>
       <w:rFonts w:cs="OpenSymbol"/>

</xml_diff>

<commit_message>
First half first draft first chapter - 10 May
</commit_message>
<xml_diff>
--- a/Functional Diversity/reference_list.docx
+++ b/Functional Diversity/reference_list.docx
@@ -1150,18 +1150,175 @@
       </w:pPr>
       <w:r>
         <w:rPr/>
-        <w:t xml:space="preserve">Isaoch, J. P., Darrieu, C. A., Martínez, M. M., 2005. Food Abundance and Dietary Relationships Among Migratory Shorebirds Using Grasslands During the Non-breeding Season. </w:t>
-      </w:r>
-      <w:r>
-        <w:rPr>
+        <w:t xml:space="preserve">Isaoch, J. P., Darrieu, C. A., Martínez, M. M., 2005. Food Abundance and Dietary Relationships Among Migratory Shorebirds Using Grasslands During the Non-breeding </w:t>
+      </w:r>
+      <w:r>
+        <w:rPr>
+          <w:rFonts w:ascii="Liberation Serif" w:hAnsi="Liberation Serif"/>
+          <w:sz w:val="24"/>
+          <w:szCs w:val="24"/>
+        </w:rPr>
+        <w:t xml:space="preserve">Season. </w:t>
+      </w:r>
+      <w:r>
+        <w:rPr>
+          <w:rFonts w:ascii="Liberation Serif" w:hAnsi="Liberation Serif"/>
           <w:i/>
           <w:iCs/>
+          <w:sz w:val="24"/>
+          <w:szCs w:val="24"/>
         </w:rPr>
         <w:t xml:space="preserve">Waterbirds </w:t>
       </w:r>
       <w:r>
-        <w:rPr/>
+        <w:rPr>
+          <w:rFonts w:ascii="Liberation Serif" w:hAnsi="Liberation Serif"/>
+          <w:sz w:val="24"/>
+          <w:szCs w:val="24"/>
+        </w:rPr>
         <w:t>28(2): 238-245.</w:t>
+      </w:r>
+    </w:p>
+    <w:p>
+      <w:pPr>
+        <w:pStyle w:val="Normal"/>
+        <w:numPr>
+          <w:ilvl w:val="0"/>
+          <w:numId w:val="1"/>
+        </w:numPr>
+        <w:rPr>
+          <w:rFonts w:ascii="Liberation Serif" w:hAnsi="Liberation Serif"/>
+          <w:sz w:val="24"/>
+          <w:szCs w:val="24"/>
+        </w:rPr>
+      </w:pPr>
+      <w:r>
+        <w:rPr>
+          <w:rFonts w:ascii="Liberation Serif" w:hAnsi="Liberation Serif"/>
+          <w:b w:val="false"/>
+          <w:i w:val="false"/>
+          <w:caps w:val="false"/>
+          <w:smallCaps w:val="false"/>
+          <w:color w:val="222222"/>
+          <w:spacing w:val="0"/>
+          <w:sz w:val="24"/>
+          <w:szCs w:val="24"/>
+        </w:rPr>
+        <w:t xml:space="preserve">Livezey, B. C. (1989). Flightlessness in grebes (Aves, Podicipedidae): its independent evolution in three genera. </w:t>
+      </w:r>
+      <w:r>
+        <w:rPr>
+          <w:rFonts w:ascii="Liberation Serif" w:hAnsi="Liberation Serif"/>
+          <w:b w:val="false"/>
+          <w:i/>
+          <w:caps w:val="false"/>
+          <w:smallCaps w:val="false"/>
+          <w:color w:val="222222"/>
+          <w:spacing w:val="0"/>
+          <w:sz w:val="24"/>
+          <w:szCs w:val="24"/>
+        </w:rPr>
+        <w:t>Evolution</w:t>
+      </w:r>
+      <w:r>
+        <w:rPr>
+          <w:rFonts w:ascii="Liberation Serif" w:hAnsi="Liberation Serif"/>
+          <w:b w:val="false"/>
+          <w:i w:val="false"/>
+          <w:caps w:val="false"/>
+          <w:smallCaps w:val="false"/>
+          <w:color w:val="222222"/>
+          <w:spacing w:val="0"/>
+          <w:sz w:val="24"/>
+          <w:szCs w:val="24"/>
+        </w:rPr>
+        <w:t>, 29-54.</w:t>
+      </w:r>
+    </w:p>
+    <w:p>
+      <w:pPr>
+        <w:pStyle w:val="Normal"/>
+        <w:numPr>
+          <w:ilvl w:val="0"/>
+          <w:numId w:val="1"/>
+        </w:numPr>
+        <w:rPr>
+          <w:rFonts w:ascii="Liberation Serif" w:hAnsi="Liberation Serif"/>
+          <w:sz w:val="24"/>
+          <w:szCs w:val="24"/>
+        </w:rPr>
+      </w:pPr>
+      <w:r>
+        <w:rPr>
+          <w:rFonts w:ascii="Liberation Serif" w:hAnsi="Liberation Serif"/>
+          <w:b w:val="false"/>
+          <w:i w:val="false"/>
+          <w:caps w:val="false"/>
+          <w:smallCaps w:val="false"/>
+          <w:color w:val="222222"/>
+          <w:spacing w:val="0"/>
+          <w:sz w:val="24"/>
+          <w:szCs w:val="24"/>
+        </w:rPr>
+        <w:t>Connan, M., Teske, P. R., Tree, A. J., Whittington, P. A., &amp; McQuaid, C. D. (2015). The subspecies of Antarctic Terns (</w:t>
+      </w:r>
+      <w:r>
+        <w:rPr>
+          <w:rFonts w:ascii="Liberation Serif" w:hAnsi="Liberation Serif"/>
+          <w:b w:val="false"/>
+          <w:i/>
+          <w:iCs/>
+          <w:caps w:val="false"/>
+          <w:smallCaps w:val="false"/>
+          <w:color w:val="222222"/>
+          <w:spacing w:val="0"/>
+          <w:sz w:val="24"/>
+          <w:szCs w:val="24"/>
+        </w:rPr>
+        <w:t>Sterna vittata</w:t>
+      </w:r>
+      <w:r>
+        <w:rPr>
+          <w:rFonts w:ascii="Liberation Serif" w:hAnsi="Liberation Serif"/>
+          <w:b w:val="false"/>
+          <w:i w:val="false"/>
+          <w:caps w:val="false"/>
+          <w:smallCaps w:val="false"/>
+          <w:color w:val="222222"/>
+          <w:spacing w:val="0"/>
+          <w:sz w:val="24"/>
+          <w:szCs w:val="24"/>
+        </w:rPr>
+        <w:t xml:space="preserve">) wintering on the South African coast: evidence from morphology, genetics and stable isotopes. </w:t>
+      </w:r>
+      <w:r>
+        <w:rPr>
+          <w:rFonts w:ascii="Liberation Serif" w:hAnsi="Liberation Serif"/>
+          <w:b w:val="false"/>
+          <w:i/>
+          <w:iCs/>
+          <w:caps w:val="false"/>
+          <w:smallCaps w:val="false"/>
+          <w:color w:val="222222"/>
+          <w:spacing w:val="0"/>
+          <w:sz w:val="24"/>
+          <w:szCs w:val="24"/>
+        </w:rPr>
+        <w:t>Emu</w:t>
+      </w:r>
+      <w:r>
+        <w:rPr>
+          <w:rFonts w:ascii="Liberation Serif" w:hAnsi="Liberation Serif"/>
+          <w:b w:val="false"/>
+          <w:i w:val="false"/>
+          <w:caps w:val="false"/>
+          <w:smallCaps w:val="false"/>
+          <w:color w:val="222222"/>
+          <w:spacing w:val="0"/>
+          <w:sz w:val="24"/>
+          <w:szCs w:val="24"/>
+        </w:rPr>
+        <w:t>, 115(3), 223-236.</w:t>
       </w:r>
     </w:p>
     <w:p>
@@ -2170,6 +2327,79 @@
       <w:b w:val="false"/>
     </w:rPr>
   </w:style>
+  <w:style w:type="character" w:styleId="ListLabel41">
+    <w:name w:val="ListLabel 41"/>
+    <w:qFormat/>
+    <w:rPr>
+      <w:rFonts w:ascii="Times New Roman" w:hAnsi="Times New Roman" w:cs="OpenSymbol"/>
+      <w:b w:val="false"/>
+      <w:sz w:val="24"/>
+    </w:rPr>
+  </w:style>
+  <w:style w:type="character" w:styleId="ListLabel42">
+    <w:name w:val="ListLabel 42"/>
+    <w:qFormat/>
+    <w:rPr>
+      <w:rFonts w:cs="OpenSymbol"/>
+      <w:b w:val="false"/>
+    </w:rPr>
+  </w:style>
+  <w:style w:type="character" w:styleId="ListLabel43">
+    <w:name w:val="ListLabel 43"/>
+    <w:qFormat/>
+    <w:rPr>
+      <w:rFonts w:cs="OpenSymbol"/>
+      <w:b w:val="false"/>
+    </w:rPr>
+  </w:style>
+  <w:style w:type="character" w:styleId="ListLabel44">
+    <w:name w:val="ListLabel 44"/>
+    <w:qFormat/>
+    <w:rPr>
+      <w:rFonts w:cs="OpenSymbol"/>
+      <w:b w:val="false"/>
+    </w:rPr>
+  </w:style>
+  <w:style w:type="character" w:styleId="ListLabel45">
+    <w:name w:val="ListLabel 45"/>
+    <w:qFormat/>
+    <w:rPr>
+      <w:rFonts w:cs="OpenSymbol"/>
+      <w:b w:val="false"/>
+    </w:rPr>
+  </w:style>
+  <w:style w:type="character" w:styleId="ListLabel46">
+    <w:name w:val="ListLabel 46"/>
+    <w:qFormat/>
+    <w:rPr>
+      <w:rFonts w:cs="OpenSymbol"/>
+      <w:b w:val="false"/>
+    </w:rPr>
+  </w:style>
+  <w:style w:type="character" w:styleId="ListLabel47">
+    <w:name w:val="ListLabel 47"/>
+    <w:qFormat/>
+    <w:rPr>
+      <w:rFonts w:cs="OpenSymbol"/>
+      <w:b w:val="false"/>
+    </w:rPr>
+  </w:style>
+  <w:style w:type="character" w:styleId="ListLabel48">
+    <w:name w:val="ListLabel 48"/>
+    <w:qFormat/>
+    <w:rPr>
+      <w:rFonts w:cs="OpenSymbol"/>
+      <w:b w:val="false"/>
+    </w:rPr>
+  </w:style>
+  <w:style w:type="character" w:styleId="ListLabel49">
+    <w:name w:val="ListLabel 49"/>
+    <w:qFormat/>
+    <w:rPr>
+      <w:rFonts w:cs="OpenSymbol"/>
+      <w:b w:val="false"/>
+    </w:rPr>
+  </w:style>
   <w:style w:type="paragraph" w:styleId="Heading">
     <w:name w:val="Heading"/>
     <w:basedOn w:val="Normal"/>

</xml_diff>

<commit_message>
Adding summer2016 census and minor tweaks so itll compile
</commit_message>
<xml_diff>
--- a/Functional Diversity/reference_list.docx
+++ b/Functional Diversity/reference_list.docx
@@ -16,6 +16,7 @@
           <w:rFonts w:ascii="Times New Roman" w:hAnsi="Times New Roman"/>
           <w:b w:val="false"/>
           <w:bCs w:val="false"/>
+          <w:color w:val="000000"/>
           <w:sz w:val="24"/>
           <w:szCs w:val="24"/>
         </w:rPr>
@@ -30,15 +31,17 @@
           <w:b w:val="false"/>
           <w:b w:val="false"/>
           <w:bCs w:val="false"/>
-          <w:sz w:val="24"/>
-          <w:szCs w:val="24"/>
-        </w:rPr>
-      </w:pPr>
-      <w:r>
-        <w:rPr>
-          <w:rFonts w:ascii="Times New Roman" w:hAnsi="Times New Roman"/>
-          <w:b w:val="false"/>
-          <w:bCs w:val="false"/>
+          <w:color w:val="000000"/>
+          <w:sz w:val="24"/>
+          <w:szCs w:val="24"/>
+        </w:rPr>
+      </w:pPr>
+      <w:r>
+        <w:rPr>
+          <w:rFonts w:ascii="Times New Roman" w:hAnsi="Times New Roman"/>
+          <w:b w:val="false"/>
+          <w:bCs w:val="false"/>
+          <w:color w:val="000000"/>
           <w:sz w:val="24"/>
           <w:szCs w:val="24"/>
         </w:rPr>
@@ -58,6 +61,7 @@
           <w:rFonts w:ascii="Times New Roman" w:hAnsi="Times New Roman"/>
           <w:b w:val="false"/>
           <w:bCs w:val="false"/>
+          <w:color w:val="000000"/>
           <w:sz w:val="24"/>
           <w:szCs w:val="24"/>
         </w:rPr>
@@ -70,6 +74,7 @@
             <w:rFonts w:ascii="Times New Roman" w:hAnsi="Times New Roman"/>
             <w:b w:val="false"/>
             <w:bCs w:val="false"/>
+            <w:color w:val="000000"/>
             <w:sz w:val="24"/>
             <w:szCs w:val="24"/>
           </w:rPr>
@@ -98,6 +103,7 @@
           <w:rFonts w:ascii="Times New Roman" w:hAnsi="Times New Roman"/>
           <w:b w:val="false"/>
           <w:bCs w:val="false"/>
+          <w:color w:val="000000"/>
           <w:sz w:val="24"/>
           <w:szCs w:val="24"/>
         </w:rPr>
@@ -110,6 +116,7 @@
           <w:bCs w:val="false"/>
           <w:i/>
           <w:iCs/>
+          <w:color w:val="000000"/>
           <w:sz w:val="24"/>
           <w:szCs w:val="24"/>
         </w:rPr>
@@ -120,6 +127,7 @@
           <w:rFonts w:ascii="Times New Roman" w:hAnsi="Times New Roman"/>
           <w:b w:val="false"/>
           <w:bCs w:val="false"/>
+          <w:color w:val="000000"/>
           <w:sz w:val="24"/>
           <w:szCs w:val="24"/>
         </w:rPr>
@@ -147,6 +155,7 @@
           <w:rFonts w:ascii="Times New Roman" w:hAnsi="Times New Roman"/>
           <w:b w:val="false"/>
           <w:bCs w:val="false"/>
+          <w:color w:val="000000"/>
           <w:sz w:val="24"/>
           <w:szCs w:val="24"/>
         </w:rPr>
@@ -159,6 +168,7 @@
           <w:bCs w:val="false"/>
           <w:i/>
           <w:iCs/>
+          <w:color w:val="000000"/>
           <w:sz w:val="24"/>
           <w:szCs w:val="24"/>
         </w:rPr>
@@ -169,6 +179,7 @@
           <w:rFonts w:ascii="Times New Roman" w:hAnsi="Times New Roman"/>
           <w:b w:val="false"/>
           <w:bCs w:val="false"/>
+          <w:color w:val="000000"/>
           <w:sz w:val="24"/>
           <w:szCs w:val="24"/>
         </w:rPr>
@@ -196,6 +207,7 @@
           <w:rFonts w:ascii="Times New Roman" w:hAnsi="Times New Roman"/>
           <w:b w:val="false"/>
           <w:bCs w:val="false"/>
+          <w:color w:val="000000"/>
           <w:sz w:val="24"/>
           <w:szCs w:val="24"/>
         </w:rPr>
@@ -208,6 +220,7 @@
           <w:bCs w:val="false"/>
           <w:i/>
           <w:iCs/>
+          <w:color w:val="000000"/>
           <w:sz w:val="24"/>
           <w:szCs w:val="24"/>
         </w:rPr>
@@ -220,6 +233,7 @@
           <w:bCs w:val="false"/>
           <w:i w:val="false"/>
           <w:iCs w:val="false"/>
+          <w:color w:val="000000"/>
           <w:sz w:val="24"/>
           <w:szCs w:val="24"/>
         </w:rPr>
@@ -249,6 +263,7 @@
           <w:bCs w:val="false"/>
           <w:i w:val="false"/>
           <w:iCs w:val="false"/>
+          <w:color w:val="000000"/>
           <w:sz w:val="24"/>
           <w:szCs w:val="24"/>
         </w:rPr>
@@ -261,6 +276,7 @@
           <w:bCs w:val="false"/>
           <w:i/>
           <w:iCs/>
+          <w:color w:val="000000"/>
           <w:sz w:val="24"/>
           <w:szCs w:val="24"/>
         </w:rPr>
@@ -273,6 +289,7 @@
           <w:bCs w:val="false"/>
           <w:i w:val="false"/>
           <w:iCs w:val="false"/>
+          <w:color w:val="000000"/>
           <w:sz w:val="24"/>
           <w:szCs w:val="24"/>
         </w:rPr>
@@ -285,6 +302,7 @@
           <w:bCs w:val="false"/>
           <w:i/>
           <w:iCs/>
+          <w:color w:val="000000"/>
           <w:sz w:val="24"/>
           <w:szCs w:val="24"/>
         </w:rPr>
@@ -297,6 +315,7 @@
           <w:bCs w:val="false"/>
           <w:i w:val="false"/>
           <w:iCs w:val="false"/>
+          <w:color w:val="000000"/>
           <w:sz w:val="24"/>
           <w:szCs w:val="24"/>
         </w:rPr>
@@ -326,6 +345,7 @@
           <w:bCs w:val="false"/>
           <w:i w:val="false"/>
           <w:iCs w:val="false"/>
+          <w:color w:val="000000"/>
           <w:sz w:val="24"/>
           <w:szCs w:val="24"/>
         </w:rPr>
@@ -338,6 +358,7 @@
           <w:bCs w:val="false"/>
           <w:i/>
           <w:iCs/>
+          <w:color w:val="000000"/>
           <w:sz w:val="24"/>
           <w:szCs w:val="24"/>
         </w:rPr>
@@ -350,6 +371,7 @@
           <w:bCs w:val="false"/>
           <w:i w:val="false"/>
           <w:iCs w:val="false"/>
+          <w:color w:val="000000"/>
           <w:sz w:val="24"/>
           <w:szCs w:val="24"/>
         </w:rPr>
@@ -379,6 +401,7 @@
           <w:bCs w:val="false"/>
           <w:i w:val="false"/>
           <w:iCs w:val="false"/>
+          <w:color w:val="000000"/>
           <w:sz w:val="24"/>
           <w:szCs w:val="24"/>
         </w:rPr>
@@ -391,6 +414,7 @@
           <w:bCs w:val="false"/>
           <w:i/>
           <w:iCs/>
+          <w:color w:val="000000"/>
           <w:sz w:val="24"/>
           <w:szCs w:val="24"/>
         </w:rPr>
@@ -403,6 +427,7 @@
           <w:bCs w:val="false"/>
           <w:i w:val="false"/>
           <w:iCs w:val="false"/>
+          <w:color w:val="000000"/>
           <w:sz w:val="24"/>
           <w:szCs w:val="24"/>
         </w:rPr>
@@ -425,6 +450,7 @@
           <w:bCs w:val="false"/>
           <w:i w:val="false"/>
           <w:iCs w:val="false"/>
+          <w:color w:val="000000"/>
           <w:sz w:val="24"/>
           <w:szCs w:val="24"/>
         </w:rPr>
@@ -437,7 +463,7 @@
           <w:bCs w:val="false"/>
           <w:i w:val="false"/>
           <w:iCs w:val="false"/>
-          <w:color w:val="00000A"/>
+          <w:color w:val="000000"/>
           <w:sz w:val="24"/>
           <w:szCs w:val="24"/>
           <w:u w:val="none"/>
@@ -451,7 +477,7 @@
           <w:bCs w:val="false"/>
           <w:i/>
           <w:iCs/>
-          <w:color w:val="00000A"/>
+          <w:color w:val="000000"/>
           <w:sz w:val="24"/>
           <w:szCs w:val="24"/>
           <w:u w:val="none"/>
@@ -465,7 +491,7 @@
           <w:bCs w:val="false"/>
           <w:i w:val="false"/>
           <w:iCs w:val="false"/>
-          <w:color w:val="00000A"/>
+          <w:color w:val="000000"/>
           <w:sz w:val="24"/>
           <w:szCs w:val="24"/>
           <w:u w:val="none"/>
@@ -480,7 +506,7 @@
           <w:bCs w:val="false"/>
           <w:i w:val="false"/>
           <w:iCs w:val="false"/>
-          <w:color w:val="00000A"/>
+          <w:color w:val="000000"/>
           <w:sz w:val="24"/>
           <w:szCs w:val="24"/>
           <w:u w:val="none"/>
@@ -505,7 +531,7 @@
           <w:bCs w:val="false"/>
           <w:i w:val="false"/>
           <w:iCs w:val="false"/>
-          <w:color w:val="00000A"/>
+          <w:color w:val="000000"/>
           <w:sz w:val="24"/>
           <w:szCs w:val="24"/>
           <w:u w:val="none"/>
@@ -520,7 +546,7 @@
           <w:bCs w:val="false"/>
           <w:i/>
           <w:iCs/>
-          <w:color w:val="00000A"/>
+          <w:color w:val="000000"/>
           <w:sz w:val="24"/>
           <w:szCs w:val="24"/>
           <w:u w:val="none"/>
@@ -535,7 +561,7 @@
           <w:bCs w:val="false"/>
           <w:i w:val="false"/>
           <w:iCs w:val="false"/>
-          <w:color w:val="00000A"/>
+          <w:color w:val="000000"/>
           <w:sz w:val="24"/>
           <w:szCs w:val="24"/>
           <w:u w:val="none"/>
@@ -560,7 +586,7 @@
           <w:bCs w:val="false"/>
           <w:i w:val="false"/>
           <w:iCs w:val="false"/>
-          <w:color w:val="00000A"/>
+          <w:color w:val="000000"/>
           <w:sz w:val="24"/>
           <w:szCs w:val="24"/>
           <w:u w:val="none"/>
@@ -575,7 +601,7 @@
           <w:bCs w:val="false"/>
           <w:i/>
           <w:iCs/>
-          <w:color w:val="00000A"/>
+          <w:color w:val="000000"/>
           <w:sz w:val="24"/>
           <w:szCs w:val="24"/>
           <w:u w:val="none"/>
@@ -590,7 +616,7 @@
           <w:bCs w:val="false"/>
           <w:i w:val="false"/>
           <w:iCs w:val="false"/>
-          <w:color w:val="00000A"/>
+          <w:color w:val="000000"/>
           <w:sz w:val="24"/>
           <w:szCs w:val="24"/>
           <w:u w:val="none"/>
@@ -616,7 +642,7 @@
             <w:bCs w:val="false"/>
             <w:i w:val="false"/>
             <w:iCs w:val="false"/>
-            <w:color w:val="00000A"/>
+            <w:color w:val="000000"/>
             <w:sz w:val="24"/>
             <w:szCs w:val="24"/>
             <w:u w:val="none"/>
@@ -642,7 +668,7 @@
           <w:bCs w:val="false"/>
           <w:i w:val="false"/>
           <w:iCs w:val="false"/>
-          <w:color w:val="00000A"/>
+          <w:color w:val="000000"/>
           <w:sz w:val="24"/>
           <w:szCs w:val="24"/>
           <w:u w:val="none"/>
@@ -657,7 +683,7 @@
           <w:bCs w:val="false"/>
           <w:i/>
           <w:iCs/>
-          <w:color w:val="00000A"/>
+          <w:color w:val="000000"/>
           <w:sz w:val="24"/>
           <w:szCs w:val="24"/>
           <w:u w:val="none"/>
@@ -672,7 +698,7 @@
           <w:bCs w:val="false"/>
           <w:i w:val="false"/>
           <w:iCs w:val="false"/>
-          <w:color w:val="00000A"/>
+          <w:color w:val="000000"/>
           <w:sz w:val="24"/>
           <w:szCs w:val="24"/>
           <w:u w:val="none"/>
@@ -687,7 +713,7 @@
           <w:bCs w:val="false"/>
           <w:i/>
           <w:iCs/>
-          <w:color w:val="00000A"/>
+          <w:color w:val="000000"/>
           <w:sz w:val="24"/>
           <w:szCs w:val="24"/>
           <w:u w:val="none"/>
@@ -702,7 +728,7 @@
           <w:bCs w:val="false"/>
           <w:i w:val="false"/>
           <w:iCs w:val="false"/>
-          <w:color w:val="00000A"/>
+          <w:color w:val="000000"/>
           <w:sz w:val="24"/>
           <w:szCs w:val="24"/>
           <w:u w:val="none"/>
@@ -728,7 +754,7 @@
             <w:bCs w:val="false"/>
             <w:i w:val="false"/>
             <w:iCs w:val="false"/>
-            <w:color w:val="00000A"/>
+            <w:color w:val="000000"/>
             <w:sz w:val="24"/>
             <w:szCs w:val="24"/>
             <w:u w:val="none"/>
@@ -754,7 +780,7 @@
           <w:bCs w:val="false"/>
           <w:i w:val="false"/>
           <w:iCs w:val="false"/>
-          <w:color w:val="00000A"/>
+          <w:color w:val="000000"/>
           <w:sz w:val="24"/>
           <w:szCs w:val="24"/>
           <w:u w:val="none"/>
@@ -779,7 +805,7 @@
           <w:bCs w:val="false"/>
           <w:i w:val="false"/>
           <w:iCs w:val="false"/>
-          <w:color w:val="00000A"/>
+          <w:color w:val="000000"/>
           <w:sz w:val="24"/>
           <w:szCs w:val="24"/>
           <w:u w:val="none"/>
@@ -794,17 +820,19 @@
           <w:ilvl w:val="0"/>
           <w:numId w:val="1"/>
         </w:numPr>
-        <w:rPr/>
-      </w:pPr>
-      <w:r>
-        <w:rPr>
-          <w:rFonts w:ascii="Times New Roman" w:hAnsi="Times New Roman"/>
-          <w:b w:val="false"/>
-          <w:bCs w:val="false"/>
-          <w:i w:val="false"/>
-          <w:caps w:val="false"/>
-          <w:smallCaps w:val="false"/>
-          <w:color w:val="333333"/>
+        <w:rPr>
+          <w:color w:val="000000"/>
+        </w:rPr>
+      </w:pPr>
+      <w:r>
+        <w:rPr>
+          <w:rFonts w:ascii="Times New Roman" w:hAnsi="Times New Roman"/>
+          <w:b w:val="false"/>
+          <w:bCs w:val="false"/>
+          <w:i w:val="false"/>
+          <w:caps w:val="false"/>
+          <w:smallCaps w:val="false"/>
+          <w:color w:val="000000"/>
           <w:spacing w:val="0"/>
           <w:sz w:val="24"/>
           <w:szCs w:val="24"/>
@@ -819,17 +847,19 @@
           <w:ilvl w:val="0"/>
           <w:numId w:val="1"/>
         </w:numPr>
-        <w:rPr/>
-      </w:pPr>
-      <w:r>
-        <w:rPr>
-          <w:rFonts w:ascii="Times New Roman" w:hAnsi="Times New Roman"/>
-          <w:b w:val="false"/>
-          <w:bCs w:val="false"/>
-          <w:i w:val="false"/>
-          <w:caps w:val="false"/>
-          <w:smallCaps w:val="false"/>
-          <w:color w:val="333333"/>
+        <w:rPr>
+          <w:color w:val="000000"/>
+        </w:rPr>
+      </w:pPr>
+      <w:r>
+        <w:rPr>
+          <w:rFonts w:ascii="Times New Roman" w:hAnsi="Times New Roman"/>
+          <w:b w:val="false"/>
+          <w:bCs w:val="false"/>
+          <w:i w:val="false"/>
+          <w:caps w:val="false"/>
+          <w:smallCaps w:val="false"/>
+          <w:color w:val="000000"/>
           <w:spacing w:val="0"/>
           <w:sz w:val="24"/>
           <w:szCs w:val="24"/>
@@ -845,7 +875,7 @@
           <w:iCs/>
           <w:caps w:val="false"/>
           <w:smallCaps w:val="false"/>
-          <w:color w:val="333333"/>
+          <w:color w:val="000000"/>
           <w:spacing w:val="0"/>
           <w:sz w:val="24"/>
           <w:szCs w:val="24"/>
@@ -861,7 +891,7 @@
           <w:iCs w:val="false"/>
           <w:caps w:val="false"/>
           <w:smallCaps w:val="false"/>
-          <w:color w:val="333333"/>
+          <w:color w:val="000000"/>
           <w:spacing w:val="0"/>
           <w:sz w:val="24"/>
           <w:szCs w:val="24"/>
@@ -876,7 +906,7 @@
           <w:i w:val="false"/>
           <w:caps w:val="false"/>
           <w:smallCaps w:val="false"/>
-          <w:color w:val="333333"/>
+          <w:color w:val="000000"/>
           <w:spacing w:val="0"/>
           <w:sz w:val="24"/>
           <w:szCs w:val="24"/>
@@ -891,45 +921,51 @@
           <w:ilvl w:val="0"/>
           <w:numId w:val="1"/>
         </w:numPr>
-        <w:rPr/>
-      </w:pPr>
-      <w:r>
-        <w:rPr>
-          <w:rFonts w:ascii="Times New Roman" w:hAnsi="Times New Roman"/>
-          <w:b w:val="false"/>
-          <w:bCs w:val="false"/>
-          <w:i w:val="false"/>
-          <w:caps w:val="false"/>
-          <w:smallCaps w:val="false"/>
-          <w:color w:val="333333"/>
-          <w:spacing w:val="0"/>
-          <w:sz w:val="24"/>
-          <w:szCs w:val="24"/>
-        </w:rPr>
-        <w:t>C Venegas Canelo  (1975) Dos adiciones a la fauna avialz magallánica: Bubulcus ibis (Ardeidae) y Agelaius thilius (Icteridae).- Anales del Instituto de la Patagonia 6 (1-2) 141-145</w:t>
-      </w:r>
-    </w:p>
-    <w:p>
-      <w:pPr>
-        <w:pStyle w:val="Normal"/>
-        <w:numPr>
-          <w:ilvl w:val="0"/>
-          <w:numId w:val="1"/>
-        </w:numPr>
-        <w:rPr/>
-      </w:pPr>
-      <w:r>
-        <w:rPr>
-          <w:rFonts w:ascii="Times New Roman" w:hAnsi="Times New Roman"/>
-          <w:b w:val="false"/>
-          <w:bCs w:val="false"/>
-          <w:i w:val="false"/>
-          <w:caps w:val="false"/>
-          <w:smallCaps w:val="false"/>
-          <w:color w:val="333333"/>
-          <w:spacing w:val="0"/>
-          <w:sz w:val="24"/>
-          <w:szCs w:val="24"/>
+        <w:rPr>
+          <w:color w:val="000000"/>
+        </w:rPr>
+      </w:pPr>
+      <w:r>
+        <w:rPr>
+          <w:rFonts w:ascii="Times New Roman" w:hAnsi="Times New Roman"/>
+          <w:b w:val="false"/>
+          <w:bCs w:val="false"/>
+          <w:i w:val="false"/>
+          <w:caps w:val="false"/>
+          <w:smallCaps w:val="false"/>
+          <w:color w:val="000000"/>
+          <w:spacing w:val="0"/>
+          <w:sz w:val="24"/>
+          <w:szCs w:val="24"/>
+        </w:rPr>
+        <w:t>C Venegas Canelo  (1975) Dos adiciones a la fauna avial magallánica: Bubulcus ibis (Ardeidae) y Agelaius thilius (Icteridae).- Anales del Instituto de la Patagonia 6 (1-2) 141-145</w:t>
+      </w:r>
+    </w:p>
+    <w:p>
+      <w:pPr>
+        <w:pStyle w:val="Normal"/>
+        <w:numPr>
+          <w:ilvl w:val="0"/>
+          <w:numId w:val="1"/>
+        </w:numPr>
+        <w:rPr>
+          <w:color w:val="000000"/>
+          <w:highlight w:val="yellow"/>
+        </w:rPr>
+      </w:pPr>
+      <w:r>
+        <w:rPr>
+          <w:rFonts w:ascii="Times New Roman" w:hAnsi="Times New Roman"/>
+          <w:b w:val="false"/>
+          <w:bCs w:val="false"/>
+          <w:i w:val="false"/>
+          <w:caps w:val="false"/>
+          <w:smallCaps w:val="false"/>
+          <w:color w:val="000000"/>
+          <w:spacing w:val="0"/>
+          <w:sz w:val="24"/>
+          <w:szCs w:val="24"/>
+          <w:highlight w:val="yellow"/>
         </w:rPr>
         <w:t>Rails: A Guide to Rails, Crakes, Gallinules and Coots of the World By Barry Taylor.</w:t>
       </w:r>
@@ -941,17 +977,19 @@
           <w:ilvl w:val="0"/>
           <w:numId w:val="1"/>
         </w:numPr>
-        <w:rPr/>
-      </w:pPr>
-      <w:r>
-        <w:rPr>
-          <w:rFonts w:ascii="Times New Roman" w:hAnsi="Times New Roman"/>
-          <w:b w:val="false"/>
-          <w:bCs w:val="false"/>
-          <w:i w:val="false"/>
-          <w:caps w:val="false"/>
-          <w:smallCaps w:val="false"/>
-          <w:color w:val="333333"/>
+        <w:rPr>
+          <w:color w:val="000000"/>
+        </w:rPr>
+      </w:pPr>
+      <w:r>
+        <w:rPr>
+          <w:rFonts w:ascii="Times New Roman" w:hAnsi="Times New Roman"/>
+          <w:b w:val="false"/>
+          <w:bCs w:val="false"/>
+          <w:i w:val="false"/>
+          <w:caps w:val="false"/>
+          <w:smallCaps w:val="false"/>
+          <w:color w:val="000000"/>
           <w:spacing w:val="0"/>
           <w:sz w:val="24"/>
           <w:szCs w:val="24"/>
@@ -967,7 +1005,7 @@
           <w:iCs/>
           <w:caps w:val="false"/>
           <w:smallCaps w:val="false"/>
-          <w:color w:val="333333"/>
+          <w:color w:val="000000"/>
           <w:spacing w:val="0"/>
           <w:sz w:val="24"/>
           <w:szCs w:val="24"/>
@@ -982,7 +1020,7 @@
           <w:i w:val="false"/>
           <w:caps w:val="false"/>
           <w:smallCaps w:val="false"/>
-          <w:color w:val="333333"/>
+          <w:color w:val="000000"/>
           <w:spacing w:val="0"/>
           <w:sz w:val="24"/>
           <w:szCs w:val="24"/>
@@ -997,55 +1035,266 @@
           <w:ilvl w:val="0"/>
           <w:numId w:val="1"/>
         </w:numPr>
+        <w:rPr>
+          <w:color w:val="000000"/>
+        </w:rPr>
+      </w:pPr>
+      <w:r>
+        <w:rPr>
+          <w:rFonts w:ascii="Times New Roman" w:hAnsi="Times New Roman"/>
+          <w:b w:val="false"/>
+          <w:bCs w:val="false"/>
+          <w:i w:val="false"/>
+          <w:caps w:val="false"/>
+          <w:smallCaps w:val="false"/>
+          <w:color w:val="000000"/>
+          <w:spacing w:val="0"/>
+          <w:sz w:val="24"/>
+          <w:szCs w:val="24"/>
+        </w:rPr>
+        <w:t>King, C. E. (1988).</w:t>
+      </w:r>
+      <w:r>
+        <w:rPr>
+          <w:rFonts w:ascii="Times New Roman" w:hAnsi="Times New Roman"/>
+          <w:b w:val="false"/>
+          <w:bCs w:val="false"/>
+          <w:i w:val="false"/>
+          <w:caps w:val="false"/>
+          <w:smallCaps w:val="false"/>
+          <w:color w:val="000000"/>
+          <w:spacing w:val="0"/>
+          <w:sz w:val="24"/>
+          <w:szCs w:val="24"/>
+        </w:rPr>
+        <w:t xml:space="preserve"> An ethological comparison of three storks: </w:t>
+      </w:r>
+      <w:r>
+        <w:rPr>
+          <w:rFonts w:ascii="Times New Roman" w:hAnsi="Times New Roman"/>
+          <w:b w:val="false"/>
+          <w:bCs w:val="false"/>
+          <w:i/>
+          <w:iCs/>
+          <w:caps w:val="false"/>
+          <w:smallCaps w:val="false"/>
+          <w:color w:val="000000"/>
+          <w:spacing w:val="0"/>
+          <w:sz w:val="24"/>
+          <w:szCs w:val="24"/>
+        </w:rPr>
+        <w:t>C</w:t>
+      </w:r>
+      <w:r>
+        <w:rPr>
+          <w:rFonts w:ascii="Times New Roman" w:hAnsi="Times New Roman"/>
+          <w:b w:val="false"/>
+          <w:bCs w:val="false"/>
+          <w:i/>
+          <w:iCs/>
+          <w:caps w:val="false"/>
+          <w:smallCaps w:val="false"/>
+          <w:color w:val="000000"/>
+          <w:spacing w:val="0"/>
+          <w:sz w:val="24"/>
+          <w:szCs w:val="24"/>
+        </w:rPr>
+        <w:t>iconia boyciana</w:t>
+      </w:r>
+      <w:r>
+        <w:rPr>
+          <w:rFonts w:ascii="Times New Roman" w:hAnsi="Times New Roman"/>
+          <w:b w:val="false"/>
+          <w:bCs w:val="false"/>
+          <w:i w:val="false"/>
+          <w:caps w:val="false"/>
+          <w:smallCaps w:val="false"/>
+          <w:color w:val="000000"/>
+          <w:spacing w:val="0"/>
+          <w:sz w:val="24"/>
+          <w:szCs w:val="24"/>
+        </w:rPr>
+        <w:t xml:space="preserve">,  </w:t>
+      </w:r>
+      <w:r>
+        <w:rPr>
+          <w:rFonts w:ascii="Times New Roman" w:hAnsi="Times New Roman"/>
+          <w:b w:val="false"/>
+          <w:bCs w:val="false"/>
+          <w:i/>
+          <w:iCs/>
+          <w:caps w:val="false"/>
+          <w:smallCaps w:val="false"/>
+          <w:color w:val="000000"/>
+          <w:spacing w:val="0"/>
+          <w:sz w:val="24"/>
+          <w:szCs w:val="24"/>
+        </w:rPr>
+        <w:t xml:space="preserve">C. </w:t>
+      </w:r>
+      <w:r>
+        <w:rPr>
+          <w:rFonts w:ascii="Times New Roman" w:hAnsi="Times New Roman"/>
+          <w:b w:val="false"/>
+          <w:bCs w:val="false"/>
+          <w:i/>
+          <w:iCs/>
+          <w:caps w:val="false"/>
+          <w:smallCaps w:val="false"/>
+          <w:color w:val="000000"/>
+          <w:spacing w:val="0"/>
+          <w:sz w:val="24"/>
+          <w:szCs w:val="24"/>
+        </w:rPr>
+        <w:t>c</w:t>
+      </w:r>
+      <w:r>
+        <w:rPr>
+          <w:rFonts w:ascii="Times New Roman" w:hAnsi="Times New Roman"/>
+          <w:b w:val="false"/>
+          <w:bCs w:val="false"/>
+          <w:i/>
+          <w:iCs/>
+          <w:caps w:val="false"/>
+          <w:smallCaps w:val="false"/>
+          <w:color w:val="000000"/>
+          <w:spacing w:val="0"/>
+          <w:sz w:val="24"/>
+          <w:szCs w:val="24"/>
+        </w:rPr>
+        <w:t>iconia</w:t>
+      </w:r>
+      <w:r>
+        <w:rPr>
+          <w:rFonts w:ascii="Times New Roman" w:hAnsi="Times New Roman"/>
+          <w:b w:val="false"/>
+          <w:bCs w:val="false"/>
+          <w:i w:val="false"/>
+          <w:caps w:val="false"/>
+          <w:smallCaps w:val="false"/>
+          <w:color w:val="000000"/>
+          <w:spacing w:val="0"/>
+          <w:sz w:val="24"/>
+          <w:szCs w:val="24"/>
+        </w:rPr>
+        <w:t xml:space="preserve">, and </w:t>
+      </w:r>
+      <w:r>
+        <w:rPr>
+          <w:rFonts w:ascii="Times New Roman" w:hAnsi="Times New Roman"/>
+          <w:b w:val="false"/>
+          <w:bCs w:val="false"/>
+          <w:i/>
+          <w:iCs/>
+          <w:caps w:val="false"/>
+          <w:smallCaps w:val="false"/>
+          <w:color w:val="000000"/>
+          <w:spacing w:val="0"/>
+          <w:sz w:val="24"/>
+          <w:szCs w:val="24"/>
+        </w:rPr>
+        <w:t>C. m</w:t>
+      </w:r>
+      <w:r>
+        <w:rPr>
+          <w:rFonts w:ascii="Times New Roman" w:hAnsi="Times New Roman"/>
+          <w:b w:val="false"/>
+          <w:bCs w:val="false"/>
+          <w:i/>
+          <w:iCs/>
+          <w:caps w:val="false"/>
+          <w:smallCaps w:val="false"/>
+          <w:color w:val="000000"/>
+          <w:spacing w:val="0"/>
+          <w:sz w:val="24"/>
+          <w:szCs w:val="24"/>
+        </w:rPr>
+        <w:t>aguari</w:t>
+      </w:r>
+      <w:r>
+        <w:rPr>
+          <w:rFonts w:ascii="Times New Roman" w:hAnsi="Times New Roman"/>
+          <w:b w:val="false"/>
+          <w:bCs w:val="false"/>
+          <w:i w:val="false"/>
+          <w:caps w:val="false"/>
+          <w:smallCaps w:val="false"/>
+          <w:color w:val="000000"/>
+          <w:spacing w:val="0"/>
+          <w:sz w:val="24"/>
+          <w:szCs w:val="24"/>
+        </w:rPr>
+        <w:t xml:space="preserve"> (</w:t>
+      </w:r>
+      <w:r>
+        <w:rPr>
+          <w:rFonts w:ascii="Times New Roman" w:hAnsi="Times New Roman"/>
+          <w:b w:val="false"/>
+          <w:bCs w:val="false"/>
+          <w:i w:val="false"/>
+          <w:caps w:val="false"/>
+          <w:smallCaps w:val="false"/>
+          <w:color w:val="000000"/>
+          <w:spacing w:val="0"/>
+          <w:sz w:val="24"/>
+          <w:szCs w:val="24"/>
+        </w:rPr>
+        <w:t>D</w:t>
+      </w:r>
+      <w:r>
+        <w:rPr>
+          <w:rFonts w:ascii="Times New Roman" w:hAnsi="Times New Roman"/>
+          <w:b w:val="false"/>
+          <w:bCs w:val="false"/>
+          <w:i w:val="false"/>
+          <w:caps w:val="false"/>
+          <w:smallCaps w:val="false"/>
+          <w:color w:val="000000"/>
+          <w:spacing w:val="0"/>
+          <w:sz w:val="24"/>
+          <w:szCs w:val="24"/>
+        </w:rPr>
+        <w:t>octoral dissertation, Oklahoma State University).</w:t>
+      </w:r>
+    </w:p>
+    <w:p>
+      <w:pPr>
+        <w:pStyle w:val="Normal"/>
+        <w:numPr>
+          <w:ilvl w:val="0"/>
+          <w:numId w:val="1"/>
+        </w:numPr>
+        <w:rPr>
+          <w:color w:val="000000"/>
+        </w:rPr>
+      </w:pPr>
+      <w:r>
+        <w:rPr>
+          <w:color w:val="000000"/>
+        </w:rPr>
+        <w:t>Calabuig, C. P., Green, A. J., Ferrer, M., Muriel, R., &amp; Moreira, H. (2011). Sexual size dimorphism and sex determination by morphometric measurements in the Coscoroba Swan. Studies on Neotropical Fauna and Environment, 46(3), 177-184.</w:t>
+      </w:r>
+    </w:p>
+    <w:p>
+      <w:pPr>
+        <w:pStyle w:val="Normal"/>
+        <w:numPr>
+          <w:ilvl w:val="0"/>
+          <w:numId w:val="1"/>
+        </w:numPr>
         <w:rPr/>
       </w:pPr>
       <w:r>
         <w:rPr>
-          <w:rFonts w:ascii="Times New Roman" w:hAnsi="Times New Roman"/>
-          <w:b w:val="false"/>
-          <w:bCs w:val="false"/>
-          <w:i w:val="false"/>
-          <w:caps w:val="false"/>
-          <w:smallCaps w:val="false"/>
-          <w:color w:val="333333"/>
-          <w:spacing w:val="0"/>
-          <w:sz w:val="24"/>
-          <w:szCs w:val="24"/>
-        </w:rPr>
-        <w:t>King, C. E. (1988). AN ETHOLOGICAL COMPARISON OF THREE STORKS: CICONIA BOYCIANA,~. CICONIA, AND~. MAGUARI (Doctoral dissertation, Oklahoma State University).</w:t>
-      </w:r>
-    </w:p>
-    <w:p>
-      <w:pPr>
-        <w:pStyle w:val="Normal"/>
-        <w:numPr>
-          <w:ilvl w:val="0"/>
-          <w:numId w:val="1"/>
-        </w:numPr>
-        <w:rPr/>
-      </w:pPr>
-      <w:r>
-        <w:rPr/>
-        <w:t>Calabuig, C. P., Green, A. J., Ferrer, M., Muriel, R., &amp; Moreira, H. (2011). Sexual size dimorphism and sex determination by morphometric measurements in the Coscoroba Swan. Studies on Neotropical Fauna and Environment, 46(3), 177-184.</w:t>
-      </w:r>
-    </w:p>
-    <w:p>
-      <w:pPr>
-        <w:pStyle w:val="Normal"/>
-        <w:numPr>
-          <w:ilvl w:val="0"/>
-          <w:numId w:val="1"/>
-        </w:numPr>
-        <w:rPr/>
-      </w:pPr>
-      <w:r>
-        <w:rPr/>
+          <w:color w:val="000000"/>
+        </w:rPr>
         <w:t>Johnsgard, Paul A., "Swans: Their Biology and Natural History" (2016).Zea E-Books.Book 38.</w:t>
       </w:r>
       <w:hyperlink r:id="rId5">
         <w:r>
           <w:rPr>
             <w:rStyle w:val="InternetLink"/>
+            <w:color w:val="000000"/>
           </w:rPr>
           <w:t>http://digitalcommons.unl.edu/zeabook/38</w:t>
         </w:r>
@@ -1058,10 +1307,14 @@
           <w:ilvl w:val="0"/>
           <w:numId w:val="1"/>
         </w:numPr>
-        <w:rPr/>
-      </w:pPr>
-      <w:r>
-        <w:rPr/>
+        <w:rPr>
+          <w:color w:val="000000"/>
+        </w:rPr>
+      </w:pPr>
+      <w:r>
+        <w:rPr>
+          <w:color w:val="000000"/>
+        </w:rPr>
         <w:t>Escalante, R. (1965) Notas sobre el Águila Pescadora y el Atí o Gavotínde Pico Grande en el Uruguay. Hornero 010 (03) : 277-278</w:t>
       </w:r>
     </w:p>
@@ -1072,28 +1325,38 @@
           <w:ilvl w:val="0"/>
           <w:numId w:val="1"/>
         </w:numPr>
-        <w:rPr/>
-      </w:pPr>
-      <w:r>
-        <w:rPr/>
+        <w:rPr>
+          <w:color w:val="000000"/>
+        </w:rPr>
+      </w:pPr>
+      <w:r>
+        <w:rPr>
+          <w:color w:val="000000"/>
+        </w:rPr>
         <w:t xml:space="preserve"> </w:t>
       </w:r>
       <w:r>
-        <w:rPr/>
-        <w:t>Zotta, A. R.; Da Fonseca, S. (1937) Sinopsis de los Ciconiiformesargentinos. Hornero 006 (03) : 395-418</w:t>
-      </w:r>
-    </w:p>
-    <w:p>
-      <w:pPr>
-        <w:pStyle w:val="Normal"/>
-        <w:numPr>
-          <w:ilvl w:val="0"/>
-          <w:numId w:val="1"/>
-        </w:numPr>
-        <w:rPr/>
-      </w:pPr>
-      <w:r>
-        <w:rPr/>
+        <w:rPr>
+          <w:color w:val="000000"/>
+        </w:rPr>
+        <w:t>Zotta, A. R.; Da Fonseca, S. (1937) Sinopsis de los Ciconiiformes argentinos. Hornero 006 (03) : 395-418</w:t>
+      </w:r>
+    </w:p>
+    <w:p>
+      <w:pPr>
+        <w:pStyle w:val="Normal"/>
+        <w:numPr>
+          <w:ilvl w:val="0"/>
+          <w:numId w:val="1"/>
+        </w:numPr>
+        <w:rPr>
+          <w:color w:val="000000"/>
+        </w:rPr>
+      </w:pPr>
+      <w:r>
+        <w:rPr>
+          <w:color w:val="000000"/>
+        </w:rPr>
         <w:t>Montalti, D., GRILLI, M. G., Maragliano, R. E., &amp; Cassini, G. (2012). The reliability of morphometric discriminant functions in determining the sex of Chilean Flamingos Phoenicopterus chilensis. Current Zoology, 58(6).</w:t>
       </w:r>
     </w:p>
@@ -1104,10 +1367,14 @@
           <w:ilvl w:val="0"/>
           <w:numId w:val="1"/>
         </w:numPr>
-        <w:rPr/>
-      </w:pPr>
-      <w:r>
-        <w:rPr/>
+        <w:rPr>
+          <w:color w:val="000000"/>
+        </w:rPr>
+      </w:pPr>
+      <w:r>
+        <w:rPr>
+          <w:color w:val="000000"/>
+        </w:rPr>
         <w:t xml:space="preserve">FORBES, M. R. L., and ANKNEY, C. D. 1987. Hatching asynchrony and  food allocation within  broods of Pied-billed Grebes, Podilymbuspodiceps. Can. J. Zool. 65: 2872-2877. </w:t>
       </w:r>
     </w:p>
@@ -1118,10 +1385,14 @@
           <w:ilvl w:val="0"/>
           <w:numId w:val="1"/>
         </w:numPr>
-        <w:rPr/>
-      </w:pPr>
-      <w:r>
-        <w:rPr/>
+        <w:rPr>
+          <w:color w:val="000000"/>
+        </w:rPr>
+      </w:pPr>
+      <w:r>
+        <w:rPr>
+          <w:color w:val="000000"/>
+        </w:rPr>
         <w:t>Vooren, C. M., &amp; Chiaradia, A. SEASONAL ABUNOANCE ANO BEHAVIOUR OF COASTAL BIROS ON CASSINO BEACH, BRAZIL.Ornitologia Neotropical</w:t>
       </w:r>
     </w:p>
@@ -1132,29 +1403,37 @@
           <w:ilvl w:val="0"/>
           <w:numId w:val="1"/>
         </w:numPr>
-        <w:rPr/>
-      </w:pPr>
-      <w:r>
-        <w:rPr/>
-        <w:t>Magno, S. (1973) Avifauna argentina.  Familia Laridae. SubfamiliaSterninae. Gaviotines. Hornero 011 (03) : 145-168</w:t>
-      </w:r>
-    </w:p>
-    <w:p>
-      <w:pPr>
-        <w:pStyle w:val="Normal"/>
-        <w:numPr>
-          <w:ilvl w:val="0"/>
-          <w:numId w:val="1"/>
-        </w:numPr>
-        <w:rPr/>
-      </w:pPr>
-      <w:r>
-        <w:rPr/>
+        <w:rPr>
+          <w:color w:val="000000"/>
+        </w:rPr>
+      </w:pPr>
+      <w:r>
+        <w:rPr>
+          <w:color w:val="000000"/>
+        </w:rPr>
+        <w:t>Magno, S. (1973) Avifauna argentina.  Familia Laridae. Subfamilia Sterninae. Gaviotines. Hornero 011 (03) : 145-168</w:t>
+      </w:r>
+    </w:p>
+    <w:p>
+      <w:pPr>
+        <w:pStyle w:val="Normal"/>
+        <w:numPr>
+          <w:ilvl w:val="0"/>
+          <w:numId w:val="1"/>
+        </w:numPr>
+        <w:rPr>
+          <w:color w:val="000000"/>
+        </w:rPr>
+      </w:pPr>
+      <w:r>
+        <w:rPr>
+          <w:color w:val="000000"/>
+        </w:rPr>
         <w:t xml:space="preserve">Isaoch, J. P., Darrieu, C. A., Martínez, M. M., 2005. Food Abundance and Dietary Relationships Among Migratory Shorebirds Using Grasslands During the Non-breeding </w:t>
       </w:r>
       <w:r>
         <w:rPr>
-          <w:rFonts w:ascii="Liberation Serif" w:hAnsi="Liberation Serif"/>
+          <w:color w:val="000000"/>
           <w:sz w:val="24"/>
           <w:szCs w:val="24"/>
         </w:rPr>
@@ -1162,9 +1441,9 @@
       </w:r>
       <w:r>
         <w:rPr>
-          <w:rFonts w:ascii="Liberation Serif" w:hAnsi="Liberation Serif"/>
           <w:i/>
           <w:iCs/>
+          <w:color w:val="000000"/>
           <w:sz w:val="24"/>
           <w:szCs w:val="24"/>
         </w:rPr>
@@ -1172,11 +1451,64 @@
       </w:r>
       <w:r>
         <w:rPr>
+          <w:color w:val="000000"/>
+          <w:sz w:val="24"/>
+          <w:szCs w:val="24"/>
+        </w:rPr>
+        <w:t>28(2): 238-245.</w:t>
+      </w:r>
+    </w:p>
+    <w:p>
+      <w:pPr>
+        <w:pStyle w:val="Normal"/>
+        <w:numPr>
+          <w:ilvl w:val="0"/>
+          <w:numId w:val="1"/>
+        </w:numPr>
+        <w:rPr>
           <w:rFonts w:ascii="Liberation Serif" w:hAnsi="Liberation Serif"/>
           <w:sz w:val="24"/>
           <w:szCs w:val="24"/>
         </w:rPr>
-        <w:t>28(2): 238-245.</w:t>
+      </w:pPr>
+      <w:r>
+        <w:rPr>
+          <w:b w:val="false"/>
+          <w:i w:val="false"/>
+          <w:caps w:val="false"/>
+          <w:smallCaps w:val="false"/>
+          <w:color w:val="000000"/>
+          <w:spacing w:val="0"/>
+          <w:sz w:val="24"/>
+          <w:szCs w:val="24"/>
+        </w:rPr>
+        <w:t xml:space="preserve">Livezey, B. C. (1989). Flightlessness in grebes (Aves, Podicipedidae): its independent evolution in three genera. </w:t>
+      </w:r>
+      <w:r>
+        <w:rPr>
+          <w:b w:val="false"/>
+          <w:i/>
+          <w:caps w:val="false"/>
+          <w:smallCaps w:val="false"/>
+          <w:color w:val="000000"/>
+          <w:spacing w:val="0"/>
+          <w:sz w:val="24"/>
+          <w:szCs w:val="24"/>
+        </w:rPr>
+        <w:t>Evolution</w:t>
+      </w:r>
+      <w:r>
+        <w:rPr>
+          <w:b w:val="false"/>
+          <w:i w:val="false"/>
+          <w:caps w:val="false"/>
+          <w:smallCaps w:val="false"/>
+          <w:color w:val="000000"/>
+          <w:spacing w:val="0"/>
+          <w:sz w:val="24"/>
+          <w:szCs w:val="24"/>
+        </w:rPr>
+        <w:t>, 29-54.</w:t>
       </w:r>
     </w:p>
     <w:p>
@@ -1194,68 +1526,11 @@
       </w:pPr>
       <w:r>
         <w:rPr>
-          <w:rFonts w:ascii="Liberation Serif" w:hAnsi="Liberation Serif"/>
-          <w:b w:val="false"/>
-          <w:i w:val="false"/>
-          <w:caps w:val="false"/>
-          <w:smallCaps w:val="false"/>
-          <w:color w:val="222222"/>
-          <w:spacing w:val="0"/>
-          <w:sz w:val="24"/>
-          <w:szCs w:val="24"/>
-        </w:rPr>
-        <w:t xml:space="preserve">Livezey, B. C. (1989). Flightlessness in grebes (Aves, Podicipedidae): its independent evolution in three genera. </w:t>
-      </w:r>
-      <w:r>
-        <w:rPr>
-          <w:rFonts w:ascii="Liberation Serif" w:hAnsi="Liberation Serif"/>
-          <w:b w:val="false"/>
-          <w:i/>
-          <w:caps w:val="false"/>
-          <w:smallCaps w:val="false"/>
-          <w:color w:val="222222"/>
-          <w:spacing w:val="0"/>
-          <w:sz w:val="24"/>
-          <w:szCs w:val="24"/>
-        </w:rPr>
-        <w:t>Evolution</w:t>
-      </w:r>
-      <w:r>
-        <w:rPr>
-          <w:rFonts w:ascii="Liberation Serif" w:hAnsi="Liberation Serif"/>
-          <w:b w:val="false"/>
-          <w:i w:val="false"/>
-          <w:caps w:val="false"/>
-          <w:smallCaps w:val="false"/>
-          <w:color w:val="222222"/>
-          <w:spacing w:val="0"/>
-          <w:sz w:val="24"/>
-          <w:szCs w:val="24"/>
-        </w:rPr>
-        <w:t>, 29-54.</w:t>
-      </w:r>
-    </w:p>
-    <w:p>
-      <w:pPr>
-        <w:pStyle w:val="Normal"/>
-        <w:numPr>
-          <w:ilvl w:val="0"/>
-          <w:numId w:val="1"/>
-        </w:numPr>
-        <w:rPr>
-          <w:rFonts w:ascii="Liberation Serif" w:hAnsi="Liberation Serif"/>
-          <w:sz w:val="24"/>
-          <w:szCs w:val="24"/>
-        </w:rPr>
-      </w:pPr>
-      <w:r>
-        <w:rPr>
-          <w:rFonts w:ascii="Liberation Serif" w:hAnsi="Liberation Serif"/>
-          <w:b w:val="false"/>
-          <w:i w:val="false"/>
-          <w:caps w:val="false"/>
-          <w:smallCaps w:val="false"/>
-          <w:color w:val="222222"/>
+          <w:b w:val="false"/>
+          <w:i w:val="false"/>
+          <w:caps w:val="false"/>
+          <w:smallCaps w:val="false"/>
+          <w:color w:val="000000"/>
           <w:spacing w:val="0"/>
           <w:sz w:val="24"/>
           <w:szCs w:val="24"/>
@@ -1264,13 +1539,12 @@
       </w:r>
       <w:r>
         <w:rPr>
-          <w:rFonts w:ascii="Liberation Serif" w:hAnsi="Liberation Serif"/>
           <w:b w:val="false"/>
           <w:i/>
           <w:iCs/>
           <w:caps w:val="false"/>
           <w:smallCaps w:val="false"/>
-          <w:color w:val="222222"/>
+          <w:color w:val="000000"/>
           <w:spacing w:val="0"/>
           <w:sz w:val="24"/>
           <w:szCs w:val="24"/>
@@ -1279,12 +1553,11 @@
       </w:r>
       <w:r>
         <w:rPr>
-          <w:rFonts w:ascii="Liberation Serif" w:hAnsi="Liberation Serif"/>
-          <w:b w:val="false"/>
-          <w:i w:val="false"/>
-          <w:caps w:val="false"/>
-          <w:smallCaps w:val="false"/>
-          <w:color w:val="222222"/>
+          <w:b w:val="false"/>
+          <w:i w:val="false"/>
+          <w:caps w:val="false"/>
+          <w:smallCaps w:val="false"/>
+          <w:color w:val="000000"/>
           <w:spacing w:val="0"/>
           <w:sz w:val="24"/>
           <w:szCs w:val="24"/>
@@ -1293,13 +1566,12 @@
       </w:r>
       <w:r>
         <w:rPr>
-          <w:rFonts w:ascii="Liberation Serif" w:hAnsi="Liberation Serif"/>
           <w:b w:val="false"/>
           <w:i/>
           <w:iCs/>
           <w:caps w:val="false"/>
           <w:smallCaps w:val="false"/>
-          <w:color w:val="222222"/>
+          <w:color w:val="000000"/>
           <w:spacing w:val="0"/>
           <w:sz w:val="24"/>
           <w:szCs w:val="24"/>
@@ -1308,12 +1580,11 @@
       </w:r>
       <w:r>
         <w:rPr>
-          <w:rFonts w:ascii="Liberation Serif" w:hAnsi="Liberation Serif"/>
-          <w:b w:val="false"/>
-          <w:i w:val="false"/>
-          <w:caps w:val="false"/>
-          <w:smallCaps w:val="false"/>
-          <w:color w:val="222222"/>
+          <w:b w:val="false"/>
+          <w:i w:val="false"/>
+          <w:caps w:val="false"/>
+          <w:smallCaps w:val="false"/>
+          <w:color w:val="000000"/>
           <w:spacing w:val="0"/>
           <w:sz w:val="24"/>
           <w:szCs w:val="24"/>
@@ -1329,7 +1600,7 @@
           <w:b w:val="false"/>
           <w:b w:val="false"/>
           <w:bCs w:val="false"/>
-          <w:color w:val="00000A"/>
+          <w:color w:val="000000"/>
           <w:sz w:val="24"/>
           <w:szCs w:val="24"/>
           <w:u w:val="none"/>
@@ -1340,7 +1611,7 @@
           <w:rFonts w:ascii="Times New Roman" w:hAnsi="Times New Roman"/>
           <w:b w:val="false"/>
           <w:bCs w:val="false"/>
-          <w:color w:val="00000A"/>
+          <w:color w:val="000000"/>
           <w:sz w:val="24"/>
           <w:szCs w:val="24"/>
           <w:u w:val="none"/>
@@ -1355,37 +1626,41 @@
           <w:b w:val="false"/>
           <w:b w:val="false"/>
           <w:bCs w:val="false"/>
-          <w:sz w:val="24"/>
-          <w:szCs w:val="24"/>
-        </w:rPr>
-      </w:pPr>
-      <w:r>
-        <w:rPr>
-          <w:rFonts w:ascii="Times New Roman" w:hAnsi="Times New Roman"/>
-          <w:b w:val="false"/>
-          <w:bCs w:val="false"/>
-          <w:sz w:val="24"/>
-          <w:szCs w:val="24"/>
-        </w:rPr>
-      </w:r>
-    </w:p>
-    <w:p>
-      <w:pPr>
-        <w:pStyle w:val="Normal"/>
-        <w:rPr>
-          <w:rFonts w:ascii="Times New Roman" w:hAnsi="Times New Roman"/>
-          <w:b w:val="false"/>
-          <w:b w:val="false"/>
-          <w:bCs w:val="false"/>
-          <w:sz w:val="24"/>
-          <w:szCs w:val="24"/>
-        </w:rPr>
-      </w:pPr>
-      <w:r>
-        <w:rPr>
-          <w:rFonts w:ascii="Times New Roman" w:hAnsi="Times New Roman"/>
-          <w:b w:val="false"/>
-          <w:bCs w:val="false"/>
+          <w:color w:val="000000"/>
+          <w:sz w:val="24"/>
+          <w:szCs w:val="24"/>
+        </w:rPr>
+      </w:pPr>
+      <w:r>
+        <w:rPr>
+          <w:rFonts w:ascii="Times New Roman" w:hAnsi="Times New Roman"/>
+          <w:b w:val="false"/>
+          <w:bCs w:val="false"/>
+          <w:color w:val="000000"/>
+          <w:sz w:val="24"/>
+          <w:szCs w:val="24"/>
+        </w:rPr>
+      </w:r>
+    </w:p>
+    <w:p>
+      <w:pPr>
+        <w:pStyle w:val="Normal"/>
+        <w:rPr>
+          <w:rFonts w:ascii="Times New Roman" w:hAnsi="Times New Roman"/>
+          <w:b w:val="false"/>
+          <w:b w:val="false"/>
+          <w:bCs w:val="false"/>
+          <w:color w:val="000000"/>
+          <w:sz w:val="24"/>
+          <w:szCs w:val="24"/>
+        </w:rPr>
+      </w:pPr>
+      <w:r>
+        <w:rPr>
+          <w:rFonts w:ascii="Times New Roman" w:hAnsi="Times New Roman"/>
+          <w:b w:val="false"/>
+          <w:bCs w:val="false"/>
+          <w:color w:val="000000"/>
           <w:sz w:val="24"/>
           <w:szCs w:val="24"/>
         </w:rPr>
@@ -1405,6 +1680,7 @@
           <w:rFonts w:ascii="Times New Roman" w:hAnsi="Times New Roman"/>
           <w:b w:val="false"/>
           <w:bCs w:val="false"/>
+          <w:color w:val="000000"/>
           <w:sz w:val="24"/>
           <w:szCs w:val="24"/>
         </w:rPr>
@@ -1432,6 +1708,7 @@
           <w:rFonts w:ascii="Times New Roman" w:hAnsi="Times New Roman"/>
           <w:b w:val="false"/>
           <w:bCs w:val="false"/>
+          <w:color w:val="000000"/>
           <w:sz w:val="24"/>
           <w:szCs w:val="24"/>
         </w:rPr>
@@ -1456,6 +1733,7 @@
           <w:rFonts w:ascii="Times New Roman" w:hAnsi="Times New Roman"/>
           <w:b w:val="false"/>
           <w:bCs w:val="false"/>
+          <w:color w:val="000000"/>
           <w:sz w:val="24"/>
           <w:szCs w:val="24"/>
         </w:rPr>
@@ -1483,6 +1761,7 @@
           <w:rFonts w:ascii="Times New Roman" w:hAnsi="Times New Roman"/>
           <w:b w:val="false"/>
           <w:bCs w:val="false"/>
+          <w:color w:val="000000"/>
           <w:sz w:val="24"/>
           <w:szCs w:val="24"/>
         </w:rPr>
@@ -1510,6 +1789,7 @@
           <w:rFonts w:ascii="Times New Roman" w:hAnsi="Times New Roman"/>
           <w:b w:val="false"/>
           <w:bCs w:val="false"/>
+          <w:color w:val="000000"/>
           <w:sz w:val="24"/>
           <w:szCs w:val="24"/>
         </w:rPr>
@@ -1523,13 +1803,16 @@
           <w:ilvl w:val="0"/>
           <w:numId w:val="2"/>
         </w:numPr>
-        <w:rPr/>
-      </w:pPr>
-      <w:r>
-        <w:rPr>
-          <w:rFonts w:ascii="Times New Roman" w:hAnsi="Times New Roman"/>
-          <w:b w:val="false"/>
-          <w:bCs w:val="false"/>
+        <w:rPr>
+          <w:color w:val="000000"/>
+        </w:rPr>
+      </w:pPr>
+      <w:r>
+        <w:rPr>
+          <w:rFonts w:ascii="Times New Roman" w:hAnsi="Times New Roman"/>
+          <w:b w:val="false"/>
+          <w:bCs w:val="false"/>
+          <w:color w:val="000000"/>
           <w:sz w:val="24"/>
           <w:szCs w:val="24"/>
         </w:rPr>
@@ -2400,6 +2683,79 @@
       <w:b w:val="false"/>
     </w:rPr>
   </w:style>
+  <w:style w:type="character" w:styleId="ListLabel50">
+    <w:name w:val="ListLabel 50"/>
+    <w:qFormat/>
+    <w:rPr>
+      <w:rFonts w:ascii="Times New Roman" w:hAnsi="Times New Roman" w:cs="OpenSymbol"/>
+      <w:b w:val="false"/>
+      <w:sz w:val="24"/>
+    </w:rPr>
+  </w:style>
+  <w:style w:type="character" w:styleId="ListLabel51">
+    <w:name w:val="ListLabel 51"/>
+    <w:qFormat/>
+    <w:rPr>
+      <w:rFonts w:cs="OpenSymbol"/>
+      <w:b w:val="false"/>
+    </w:rPr>
+  </w:style>
+  <w:style w:type="character" w:styleId="ListLabel52">
+    <w:name w:val="ListLabel 52"/>
+    <w:qFormat/>
+    <w:rPr>
+      <w:rFonts w:cs="OpenSymbol"/>
+      <w:b w:val="false"/>
+    </w:rPr>
+  </w:style>
+  <w:style w:type="character" w:styleId="ListLabel53">
+    <w:name w:val="ListLabel 53"/>
+    <w:qFormat/>
+    <w:rPr>
+      <w:rFonts w:cs="OpenSymbol"/>
+      <w:b w:val="false"/>
+    </w:rPr>
+  </w:style>
+  <w:style w:type="character" w:styleId="ListLabel54">
+    <w:name w:val="ListLabel 54"/>
+    <w:qFormat/>
+    <w:rPr>
+      <w:rFonts w:cs="OpenSymbol"/>
+      <w:b w:val="false"/>
+    </w:rPr>
+  </w:style>
+  <w:style w:type="character" w:styleId="ListLabel55">
+    <w:name w:val="ListLabel 55"/>
+    <w:qFormat/>
+    <w:rPr>
+      <w:rFonts w:cs="OpenSymbol"/>
+      <w:b w:val="false"/>
+    </w:rPr>
+  </w:style>
+  <w:style w:type="character" w:styleId="ListLabel56">
+    <w:name w:val="ListLabel 56"/>
+    <w:qFormat/>
+    <w:rPr>
+      <w:rFonts w:cs="OpenSymbol"/>
+      <w:b w:val="false"/>
+    </w:rPr>
+  </w:style>
+  <w:style w:type="character" w:styleId="ListLabel57">
+    <w:name w:val="ListLabel 57"/>
+    <w:qFormat/>
+    <w:rPr>
+      <w:rFonts w:cs="OpenSymbol"/>
+      <w:b w:val="false"/>
+    </w:rPr>
+  </w:style>
+  <w:style w:type="character" w:styleId="ListLabel58">
+    <w:name w:val="ListLabel 58"/>
+    <w:qFormat/>
+    <w:rPr>
+      <w:rFonts w:cs="OpenSymbol"/>
+      <w:b w:val="false"/>
+    </w:rPr>
+  </w:style>
   <w:style w:type="paragraph" w:styleId="Heading">
     <w:name w:val="Heading"/>
     <w:basedOn w:val="Normal"/>

</xml_diff>